<commit_message>
update báo cáo kiemthu
</commit_message>
<xml_diff>
--- a/2.Baocao KiemThuVaCongCu/BaoCao KiemThu/báo cáo kiểm thử.docx
+++ b/2.Baocao KiemThuVaCongCu/BaoCao KiemThu/báo cáo kiểm thử.docx
@@ -7,6 +7,2268 @@
         <w:pStyle w:val="Heading2"/>
       </w:pPr>
       <w:bookmarkStart w:id="0" w:name="_Toc154219712"/>
+      <w:bookmarkStart w:id="1" w:name="_Toc154219706"/>
+      <w:proofErr w:type="spellStart"/>
+      <w:r>
+        <w:t>Môi</w:t>
+      </w:r>
+      <w:proofErr w:type="spellEnd"/>
+      <w:r>
+        <w:t xml:space="preserve"> </w:t>
+      </w:r>
+      <w:proofErr w:type="spellStart"/>
+      <w:r>
+        <w:t>trường</w:t>
+      </w:r>
+      <w:proofErr w:type="spellEnd"/>
+      <w:r>
+        <w:t xml:space="preserve">, </w:t>
+      </w:r>
+      <w:proofErr w:type="spellStart"/>
+      <w:r>
+        <w:t>công</w:t>
+      </w:r>
+      <w:proofErr w:type="spellEnd"/>
+      <w:r>
+        <w:t xml:space="preserve"> </w:t>
+      </w:r>
+      <w:proofErr w:type="spellStart"/>
+      <w:r>
+        <w:t>cụ</w:t>
+      </w:r>
+      <w:proofErr w:type="spellEnd"/>
+      <w:r>
+        <w:t xml:space="preserve"> </w:t>
+      </w:r>
+      <w:proofErr w:type="spellStart"/>
+      <w:r>
+        <w:t>và</w:t>
+      </w:r>
+      <w:proofErr w:type="spellEnd"/>
+      <w:r>
+        <w:t xml:space="preserve"> </w:t>
+      </w:r>
+      <w:proofErr w:type="spellStart"/>
+      <w:r>
+        <w:t>các</w:t>
+      </w:r>
+      <w:proofErr w:type="spellEnd"/>
+      <w:r>
+        <w:t xml:space="preserve"> </w:t>
+      </w:r>
+      <w:proofErr w:type="spellStart"/>
+      <w:r>
+        <w:t>giả</w:t>
+      </w:r>
+      <w:proofErr w:type="spellEnd"/>
+      <w:r>
+        <w:t xml:space="preserve"> </w:t>
+      </w:r>
+      <w:proofErr w:type="spellStart"/>
+      <w:r>
+        <w:t>định</w:t>
+      </w:r>
+      <w:bookmarkEnd w:id="1"/>
+      <w:proofErr w:type="spellEnd"/>
+    </w:p>
+    <w:p>
+      <w:pPr>
+        <w:ind w:left="284"/>
+      </w:pPr>
+      <w:proofErr w:type="spellStart"/>
+      <w:r>
+        <w:t>Giới</w:t>
+      </w:r>
+      <w:proofErr w:type="spellEnd"/>
+      <w:r>
+        <w:t xml:space="preserve"> </w:t>
+      </w:r>
+      <w:proofErr w:type="spellStart"/>
+      <w:r>
+        <w:t>thiệu</w:t>
+      </w:r>
+      <w:proofErr w:type="spellEnd"/>
+      <w:r>
+        <w:t xml:space="preserve"> </w:t>
+      </w:r>
+      <w:proofErr w:type="spellStart"/>
+      <w:r>
+        <w:t>về</w:t>
+      </w:r>
+      <w:proofErr w:type="spellEnd"/>
+      <w:r>
+        <w:t xml:space="preserve"> </w:t>
+      </w:r>
+      <w:proofErr w:type="spellStart"/>
+      <w:r>
+        <w:t>môi</w:t>
+      </w:r>
+      <w:proofErr w:type="spellEnd"/>
+      <w:r>
+        <w:t xml:space="preserve"> </w:t>
+      </w:r>
+      <w:proofErr w:type="spellStart"/>
+      <w:r>
+        <w:t>trường</w:t>
+      </w:r>
+      <w:proofErr w:type="spellEnd"/>
+      <w:r>
+        <w:t xml:space="preserve"> </w:t>
+      </w:r>
+      <w:proofErr w:type="spellStart"/>
+      <w:r>
+        <w:t>và</w:t>
+      </w:r>
+      <w:proofErr w:type="spellEnd"/>
+      <w:r>
+        <w:t xml:space="preserve"> </w:t>
+      </w:r>
+      <w:proofErr w:type="spellStart"/>
+      <w:r>
+        <w:t>công</w:t>
+      </w:r>
+      <w:proofErr w:type="spellEnd"/>
+      <w:r>
+        <w:t xml:space="preserve"> </w:t>
+      </w:r>
+      <w:proofErr w:type="spellStart"/>
+      <w:r>
+        <w:t>cụ</w:t>
+      </w:r>
+      <w:proofErr w:type="spellEnd"/>
+      <w:r>
+        <w:t xml:space="preserve"> </w:t>
+      </w:r>
+      <w:proofErr w:type="spellStart"/>
+      <w:r>
+        <w:t>dùng</w:t>
+      </w:r>
+      <w:proofErr w:type="spellEnd"/>
+      <w:r>
+        <w:t xml:space="preserve"> </w:t>
+      </w:r>
+      <w:proofErr w:type="spellStart"/>
+      <w:r>
+        <w:t>để</w:t>
+      </w:r>
+      <w:proofErr w:type="spellEnd"/>
+      <w:r>
+        <w:t xml:space="preserve"> </w:t>
+      </w:r>
+      <w:proofErr w:type="spellStart"/>
+      <w:r>
+        <w:t>thực</w:t>
+      </w:r>
+      <w:proofErr w:type="spellEnd"/>
+      <w:r>
+        <w:t xml:space="preserve"> </w:t>
+      </w:r>
+      <w:proofErr w:type="spellStart"/>
+      <w:r>
+        <w:t>hiện</w:t>
+      </w:r>
+      <w:proofErr w:type="spellEnd"/>
+      <w:r>
+        <w:t xml:space="preserve"> </w:t>
+      </w:r>
+      <w:proofErr w:type="spellStart"/>
+      <w:r>
+        <w:t>việc</w:t>
+      </w:r>
+      <w:proofErr w:type="spellEnd"/>
+      <w:r>
+        <w:t xml:space="preserve"> </w:t>
+      </w:r>
+      <w:proofErr w:type="spellStart"/>
+      <w:r>
+        <w:t>kiểm</w:t>
+      </w:r>
+      <w:proofErr w:type="spellEnd"/>
+      <w:r>
+        <w:t xml:space="preserve"> </w:t>
+      </w:r>
+      <w:proofErr w:type="spellStart"/>
+      <w:r>
+        <w:t>thử</w:t>
+      </w:r>
+      <w:proofErr w:type="spellEnd"/>
+      <w:r>
+        <w:t>.</w:t>
+      </w:r>
+    </w:p>
+    <w:p>
+      <w:pPr>
+        <w:ind w:left="284"/>
+      </w:pPr>
+      <w:proofErr w:type="spellStart"/>
+      <w:r>
+        <w:t>Những</w:t>
+      </w:r>
+      <w:proofErr w:type="spellEnd"/>
+      <w:r>
+        <w:t xml:space="preserve"> </w:t>
+      </w:r>
+      <w:proofErr w:type="spellStart"/>
+      <w:r>
+        <w:t>giả</w:t>
+      </w:r>
+      <w:proofErr w:type="spellEnd"/>
+      <w:r>
+        <w:t xml:space="preserve"> </w:t>
+      </w:r>
+      <w:proofErr w:type="spellStart"/>
+      <w:r>
+        <w:t>định</w:t>
+      </w:r>
+      <w:proofErr w:type="spellEnd"/>
+      <w:r>
+        <w:t xml:space="preserve"> </w:t>
+      </w:r>
+      <w:proofErr w:type="spellStart"/>
+      <w:r>
+        <w:t>mà</w:t>
+      </w:r>
+      <w:proofErr w:type="spellEnd"/>
+      <w:r>
+        <w:t xml:space="preserve"> </w:t>
+      </w:r>
+      <w:proofErr w:type="spellStart"/>
+      <w:r>
+        <w:t>nhóm</w:t>
+      </w:r>
+      <w:proofErr w:type="spellEnd"/>
+      <w:r>
+        <w:t xml:space="preserve"> </w:t>
+      </w:r>
+      <w:proofErr w:type="spellStart"/>
+      <w:r>
+        <w:t>đưa</w:t>
+      </w:r>
+      <w:proofErr w:type="spellEnd"/>
+      <w:r>
+        <w:t xml:space="preserve"> </w:t>
+      </w:r>
+      <w:proofErr w:type="spellStart"/>
+      <w:r>
+        <w:t>ra</w:t>
+      </w:r>
+      <w:proofErr w:type="spellEnd"/>
+      <w:r>
+        <w:t xml:space="preserve"> </w:t>
+      </w:r>
+      <w:proofErr w:type="spellStart"/>
+      <w:r>
+        <w:t>khi</w:t>
+      </w:r>
+      <w:proofErr w:type="spellEnd"/>
+      <w:r>
+        <w:t xml:space="preserve"> </w:t>
+      </w:r>
+      <w:proofErr w:type="spellStart"/>
+      <w:r>
+        <w:t>thực</w:t>
+      </w:r>
+      <w:proofErr w:type="spellEnd"/>
+      <w:r>
+        <w:t xml:space="preserve"> </w:t>
+      </w:r>
+      <w:proofErr w:type="spellStart"/>
+      <w:r>
+        <w:t>hiện</w:t>
+      </w:r>
+      <w:proofErr w:type="spellEnd"/>
+      <w:r>
+        <w:t xml:space="preserve"> </w:t>
+      </w:r>
+      <w:proofErr w:type="spellStart"/>
+      <w:r>
+        <w:t>việc</w:t>
+      </w:r>
+      <w:proofErr w:type="spellEnd"/>
+      <w:r>
+        <w:t xml:space="preserve"> </w:t>
+      </w:r>
+      <w:proofErr w:type="spellStart"/>
+      <w:r>
+        <w:t>kiềm</w:t>
+      </w:r>
+      <w:proofErr w:type="spellEnd"/>
+      <w:r>
+        <w:t xml:space="preserve"> </w:t>
+      </w:r>
+      <w:proofErr w:type="spellStart"/>
+      <w:r>
+        <w:t>thử</w:t>
+      </w:r>
+      <w:proofErr w:type="spellEnd"/>
+      <w:r>
+        <w:t>.</w:t>
+      </w:r>
+    </w:p>
+    <w:p>
+      <w:pPr>
+        <w:pStyle w:val="Heading2"/>
+      </w:pPr>
+      <w:bookmarkStart w:id="2" w:name="_Toc154219707"/>
+      <w:proofErr w:type="spellStart"/>
+      <w:r>
+        <w:t>Nhân</w:t>
+      </w:r>
+      <w:proofErr w:type="spellEnd"/>
+      <w:r>
+        <w:t xml:space="preserve"> </w:t>
+      </w:r>
+      <w:proofErr w:type="spellStart"/>
+      <w:r>
+        <w:t>sự</w:t>
+      </w:r>
+      <w:proofErr w:type="spellEnd"/>
+      <w:r>
+        <w:t xml:space="preserve"> </w:t>
+      </w:r>
+      <w:proofErr w:type="spellStart"/>
+      <w:r>
+        <w:t>thực</w:t>
+      </w:r>
+      <w:proofErr w:type="spellEnd"/>
+      <w:r>
+        <w:t xml:space="preserve"> </w:t>
+      </w:r>
+      <w:proofErr w:type="spellStart"/>
+      <w:r>
+        <w:t>hiện</w:t>
+      </w:r>
+      <w:bookmarkEnd w:id="2"/>
+      <w:proofErr w:type="spellEnd"/>
+    </w:p>
+    <w:p>
+      <w:pPr>
+        <w:ind w:left="284"/>
+      </w:pPr>
+      <w:proofErr w:type="spellStart"/>
+      <w:r>
+        <w:t>Nhân</w:t>
+      </w:r>
+      <w:proofErr w:type="spellEnd"/>
+      <w:r>
+        <w:t xml:space="preserve"> </w:t>
+      </w:r>
+      <w:proofErr w:type="spellStart"/>
+      <w:r>
+        <w:t>sự</w:t>
+      </w:r>
+      <w:proofErr w:type="spellEnd"/>
+      <w:r>
+        <w:t xml:space="preserve"> </w:t>
+      </w:r>
+      <w:proofErr w:type="spellStart"/>
+      <w:r>
+        <w:t>thực</w:t>
+      </w:r>
+      <w:proofErr w:type="spellEnd"/>
+      <w:r>
+        <w:t xml:space="preserve"> </w:t>
+      </w:r>
+      <w:proofErr w:type="spellStart"/>
+      <w:r>
+        <w:t>hiện</w:t>
+      </w:r>
+      <w:proofErr w:type="spellEnd"/>
+      <w:r>
+        <w:t xml:space="preserve"> </w:t>
+      </w:r>
+      <w:proofErr w:type="spellStart"/>
+      <w:r>
+        <w:t>gồm</w:t>
+      </w:r>
+      <w:proofErr w:type="spellEnd"/>
+      <w:r>
+        <w:t xml:space="preserve"> </w:t>
+      </w:r>
+      <w:proofErr w:type="spellStart"/>
+      <w:r>
+        <w:t>những</w:t>
+      </w:r>
+      <w:proofErr w:type="spellEnd"/>
+      <w:r>
+        <w:t xml:space="preserve"> </w:t>
+      </w:r>
+      <w:proofErr w:type="spellStart"/>
+      <w:r>
+        <w:t>ai</w:t>
+      </w:r>
+      <w:proofErr w:type="spellEnd"/>
+      <w:r>
+        <w:t xml:space="preserve">, </w:t>
+      </w:r>
+      <w:proofErr w:type="spellStart"/>
+      <w:r>
+        <w:t>vai</w:t>
+      </w:r>
+      <w:proofErr w:type="spellEnd"/>
+      <w:r>
+        <w:t xml:space="preserve"> </w:t>
+      </w:r>
+      <w:proofErr w:type="spellStart"/>
+      <w:r>
+        <w:t>trò</w:t>
+      </w:r>
+      <w:proofErr w:type="spellEnd"/>
+      <w:r>
+        <w:t xml:space="preserve"> </w:t>
+      </w:r>
+      <w:proofErr w:type="spellStart"/>
+      <w:r>
+        <w:t>là</w:t>
+      </w:r>
+      <w:proofErr w:type="spellEnd"/>
+      <w:r>
+        <w:t xml:space="preserve"> </w:t>
+      </w:r>
+      <w:proofErr w:type="spellStart"/>
+      <w:proofErr w:type="gramStart"/>
+      <w:r>
+        <w:t>gì</w:t>
+      </w:r>
+      <w:proofErr w:type="spellEnd"/>
+      <w:r>
+        <w:t xml:space="preserve"> ?</w:t>
+      </w:r>
+      <w:proofErr w:type="gramEnd"/>
+    </w:p>
+    <w:tbl>
+      <w:tblPr>
+        <w:tblW w:w="9804" w:type="dxa"/>
+        <w:tblBorders>
+          <w:top w:val="single" w:sz="4" w:space="0" w:color="auto"/>
+          <w:left w:val="single" w:sz="4" w:space="0" w:color="auto"/>
+          <w:bottom w:val="single" w:sz="4" w:space="0" w:color="auto"/>
+          <w:right w:val="single" w:sz="4" w:space="0" w:color="auto"/>
+          <w:insideH w:val="single" w:sz="4" w:space="0" w:color="auto"/>
+          <w:insideV w:val="single" w:sz="4" w:space="0" w:color="auto"/>
+        </w:tblBorders>
+        <w:tblLook w:val="01E0" w:firstRow="1" w:lastRow="1" w:firstColumn="1" w:lastColumn="1" w:noHBand="0" w:noVBand="0"/>
+      </w:tblPr>
+      <w:tblGrid>
+        <w:gridCol w:w="583"/>
+        <w:gridCol w:w="2241"/>
+        <w:gridCol w:w="2548"/>
+        <w:gridCol w:w="4432"/>
+      </w:tblGrid>
+      <w:tr>
+        <w:trPr>
+          <w:trHeight w:val="253"/>
+        </w:trPr>
+        <w:tc>
+          <w:tcPr>
+            <w:tcW w:w="583" w:type="dxa"/>
+            <w:shd w:val="clear" w:color="auto" w:fill="E0E0E0"/>
+            <w:vAlign w:val="center"/>
+          </w:tcPr>
+          <w:p>
+            <w:pPr>
+              <w:jc w:val="center"/>
+              <w:rPr>
+                <w:b/>
+                <w:color w:val="000000"/>
+              </w:rPr>
+            </w:pPr>
+            <w:r>
+              <w:rPr>
+                <w:b/>
+                <w:color w:val="000000"/>
+              </w:rPr>
+              <w:t>TT</w:t>
+            </w:r>
+          </w:p>
+        </w:tc>
+        <w:tc>
+          <w:tcPr>
+            <w:tcW w:w="2241" w:type="dxa"/>
+            <w:shd w:val="clear" w:color="auto" w:fill="E0E0E0"/>
+            <w:vAlign w:val="center"/>
+          </w:tcPr>
+          <w:p>
+            <w:pPr>
+              <w:jc w:val="center"/>
+              <w:rPr>
+                <w:b/>
+                <w:color w:val="000000"/>
+                <w:lang w:val="vi-VN"/>
+              </w:rPr>
+            </w:pPr>
+            <w:r>
+              <w:rPr>
+                <w:b/>
+                <w:color w:val="000000"/>
+                <w:lang w:val="vi-VN"/>
+              </w:rPr>
+              <w:t>Họ và Tên</w:t>
+            </w:r>
+          </w:p>
+        </w:tc>
+        <w:tc>
+          <w:tcPr>
+            <w:tcW w:w="2548" w:type="dxa"/>
+            <w:shd w:val="clear" w:color="auto" w:fill="E0E0E0"/>
+            <w:vAlign w:val="center"/>
+          </w:tcPr>
+          <w:p>
+            <w:pPr>
+              <w:jc w:val="center"/>
+              <w:rPr>
+                <w:b/>
+                <w:color w:val="000000"/>
+              </w:rPr>
+            </w:pPr>
+            <w:r>
+              <w:rPr>
+                <w:b/>
+                <w:color w:val="000000"/>
+              </w:rPr>
+              <w:t>MSSV</w:t>
+            </w:r>
+          </w:p>
+        </w:tc>
+        <w:tc>
+          <w:tcPr>
+            <w:tcW w:w="4432" w:type="dxa"/>
+            <w:shd w:val="clear" w:color="auto" w:fill="E0E0E0"/>
+            <w:vAlign w:val="center"/>
+          </w:tcPr>
+          <w:p>
+            <w:pPr>
+              <w:jc w:val="center"/>
+              <w:rPr>
+                <w:b/>
+                <w:color w:val="000000"/>
+              </w:rPr>
+            </w:pPr>
+            <w:r>
+              <w:rPr>
+                <w:b/>
+                <w:color w:val="000000"/>
+                <w:lang w:val="vi-VN"/>
+              </w:rPr>
+              <w:t>Trách nhiệm</w:t>
+            </w:r>
+          </w:p>
+        </w:tc>
+      </w:tr>
+      <w:tr>
+        <w:trPr>
+          <w:trHeight w:val="210"/>
+        </w:trPr>
+        <w:tc>
+          <w:tcPr>
+            <w:tcW w:w="583" w:type="dxa"/>
+            <w:shd w:val="clear" w:color="auto" w:fill="auto"/>
+          </w:tcPr>
+          <w:p>
+            <w:pPr>
+              <w:jc w:val="center"/>
+              <w:rPr>
+                <w:color w:val="000000"/>
+              </w:rPr>
+            </w:pPr>
+            <w:r>
+              <w:rPr>
+                <w:color w:val="000000"/>
+              </w:rPr>
+              <w:t>1</w:t>
+            </w:r>
+          </w:p>
+        </w:tc>
+        <w:tc>
+          <w:tcPr>
+            <w:tcW w:w="2241" w:type="dxa"/>
+            <w:shd w:val="clear" w:color="auto" w:fill="auto"/>
+          </w:tcPr>
+          <w:p>
+            <w:pPr>
+              <w:jc w:val="both"/>
+              <w:rPr>
+                <w:color w:val="000000"/>
+                <w:lang w:val="vi-VN"/>
+              </w:rPr>
+            </w:pPr>
+            <w:r>
+              <w:rPr>
+                <w:color w:val="000000"/>
+                <w:lang w:val="vi-VN"/>
+              </w:rPr>
+              <w:t>Bùi Quang Đức Tri</w:t>
+            </w:r>
+          </w:p>
+        </w:tc>
+        <w:tc>
+          <w:tcPr>
+            <w:tcW w:w="2548" w:type="dxa"/>
+            <w:shd w:val="clear" w:color="auto" w:fill="auto"/>
+          </w:tcPr>
+          <w:p>
+            <w:pPr>
+              <w:jc w:val="both"/>
+              <w:rPr>
+                <w:color w:val="000000"/>
+                <w:lang w:val="vi-VN"/>
+              </w:rPr>
+            </w:pPr>
+            <w:r>
+              <w:rPr>
+                <w:color w:val="000000"/>
+                <w:lang w:val="vi-VN"/>
+              </w:rPr>
+              <w:t>1511060750</w:t>
+            </w:r>
+          </w:p>
+        </w:tc>
+        <w:tc>
+          <w:tcPr>
+            <w:tcW w:w="4432" w:type="dxa"/>
+            <w:shd w:val="clear" w:color="auto" w:fill="auto"/>
+          </w:tcPr>
+          <w:p>
+            <w:pPr>
+              <w:jc w:val="both"/>
+              <w:rPr>
+                <w:color w:val="000000"/>
+                <w:lang w:val="vi-VN"/>
+              </w:rPr>
+            </w:pPr>
+            <w:r>
+              <w:rPr>
+                <w:color w:val="000000"/>
+                <w:lang w:val="vi-VN"/>
+              </w:rPr>
+              <w:t xml:space="preserve">Thiết kế hệ thống và test chức năng đủ yêu cầu. và hỗ trợ cho Nam ,Minh và Duy . Quản lý github và tạo nhiệm vụ trên trello để phân công công việc </w:t>
+            </w:r>
+          </w:p>
+        </w:tc>
+      </w:tr>
+      <w:tr>
+        <w:trPr>
+          <w:trHeight w:val="210"/>
+        </w:trPr>
+        <w:tc>
+          <w:tcPr>
+            <w:tcW w:w="583" w:type="dxa"/>
+            <w:shd w:val="clear" w:color="auto" w:fill="auto"/>
+          </w:tcPr>
+          <w:p>
+            <w:pPr>
+              <w:jc w:val="center"/>
+              <w:rPr>
+                <w:color w:val="000000"/>
+              </w:rPr>
+            </w:pPr>
+            <w:r>
+              <w:rPr>
+                <w:color w:val="000000"/>
+              </w:rPr>
+              <w:t>2</w:t>
+            </w:r>
+          </w:p>
+        </w:tc>
+        <w:tc>
+          <w:tcPr>
+            <w:tcW w:w="2241" w:type="dxa"/>
+            <w:shd w:val="clear" w:color="auto" w:fill="auto"/>
+          </w:tcPr>
+          <w:p>
+            <w:pPr>
+              <w:jc w:val="both"/>
+              <w:rPr>
+                <w:color w:val="000000"/>
+                <w:lang w:val="vi-VN"/>
+              </w:rPr>
+            </w:pPr>
+            <w:r>
+              <w:rPr>
+                <w:color w:val="000000"/>
+                <w:lang w:val="vi-VN"/>
+              </w:rPr>
+              <w:t>Đặng Văn Nhựt Duy</w:t>
+            </w:r>
+          </w:p>
+        </w:tc>
+        <w:tc>
+          <w:tcPr>
+            <w:tcW w:w="2548" w:type="dxa"/>
+            <w:shd w:val="clear" w:color="auto" w:fill="auto"/>
+          </w:tcPr>
+          <w:p>
+            <w:pPr>
+              <w:jc w:val="both"/>
+              <w:rPr>
+                <w:color w:val="000000"/>
+              </w:rPr>
+            </w:pPr>
+          </w:p>
+        </w:tc>
+        <w:tc>
+          <w:tcPr>
+            <w:tcW w:w="4432" w:type="dxa"/>
+            <w:shd w:val="clear" w:color="auto" w:fill="auto"/>
+          </w:tcPr>
+          <w:p>
+            <w:pPr>
+              <w:jc w:val="both"/>
+              <w:rPr>
+                <w:color w:val="000000"/>
+                <w:lang w:val="vi-VN"/>
+              </w:rPr>
+            </w:pPr>
+            <w:r>
+              <w:rPr>
+                <w:color w:val="000000"/>
+                <w:lang w:val="vi-VN"/>
+              </w:rPr>
+              <w:t>Thiết kế layout trang web, viết code giao diện trang web, viết báo cáo</w:t>
+            </w:r>
+          </w:p>
+        </w:tc>
+      </w:tr>
+      <w:tr>
+        <w:trPr>
+          <w:trHeight w:val="210"/>
+        </w:trPr>
+        <w:tc>
+          <w:tcPr>
+            <w:tcW w:w="583" w:type="dxa"/>
+            <w:shd w:val="clear" w:color="auto" w:fill="auto"/>
+          </w:tcPr>
+          <w:p>
+            <w:pPr>
+              <w:jc w:val="center"/>
+              <w:rPr>
+                <w:color w:val="000000"/>
+              </w:rPr>
+            </w:pPr>
+            <w:r>
+              <w:rPr>
+                <w:color w:val="000000"/>
+              </w:rPr>
+              <w:t>3</w:t>
+            </w:r>
+          </w:p>
+        </w:tc>
+        <w:tc>
+          <w:tcPr>
+            <w:tcW w:w="2241" w:type="dxa"/>
+            <w:shd w:val="clear" w:color="auto" w:fill="auto"/>
+          </w:tcPr>
+          <w:p>
+            <w:pPr>
+              <w:jc w:val="both"/>
+              <w:rPr>
+                <w:color w:val="000000"/>
+                <w:lang w:val="vi-VN"/>
+              </w:rPr>
+            </w:pPr>
+            <w:r>
+              <w:rPr>
+                <w:color w:val="000000"/>
+                <w:lang w:val="vi-VN"/>
+              </w:rPr>
+              <w:t>Huỳnh Công Minh</w:t>
+            </w:r>
+          </w:p>
+        </w:tc>
+        <w:tc>
+          <w:tcPr>
+            <w:tcW w:w="2548" w:type="dxa"/>
+            <w:shd w:val="clear" w:color="auto" w:fill="auto"/>
+          </w:tcPr>
+          <w:p>
+            <w:pPr>
+              <w:jc w:val="both"/>
+              <w:rPr>
+                <w:color w:val="000000"/>
+              </w:rPr>
+            </w:pPr>
+          </w:p>
+        </w:tc>
+        <w:tc>
+          <w:tcPr>
+            <w:tcW w:w="4432" w:type="dxa"/>
+            <w:shd w:val="clear" w:color="auto" w:fill="auto"/>
+          </w:tcPr>
+          <w:p>
+            <w:pPr>
+              <w:jc w:val="both"/>
+              <w:rPr>
+                <w:color w:val="000000"/>
+                <w:lang w:val="vi-VN"/>
+              </w:rPr>
+            </w:pPr>
+            <w:r>
+              <w:rPr>
+                <w:color w:val="000000"/>
+                <w:lang w:val="vi-VN"/>
+              </w:rPr>
+              <w:t>Thực hiện thiết kế database, và viết controller . trao đổi bên Duy và Nam để thực hiện chức năng theo giao diện</w:t>
+            </w:r>
+          </w:p>
+        </w:tc>
+      </w:tr>
+      <w:tr>
+        <w:trPr>
+          <w:trHeight w:val="210"/>
+        </w:trPr>
+        <w:tc>
+          <w:tcPr>
+            <w:tcW w:w="583" w:type="dxa"/>
+            <w:shd w:val="clear" w:color="auto" w:fill="auto"/>
+          </w:tcPr>
+          <w:p>
+            <w:pPr>
+              <w:jc w:val="center"/>
+              <w:rPr>
+                <w:color w:val="000000"/>
+              </w:rPr>
+            </w:pPr>
+            <w:r>
+              <w:rPr>
+                <w:color w:val="000000"/>
+              </w:rPr>
+              <w:t>4</w:t>
+            </w:r>
+          </w:p>
+        </w:tc>
+        <w:tc>
+          <w:tcPr>
+            <w:tcW w:w="2241" w:type="dxa"/>
+            <w:shd w:val="clear" w:color="auto" w:fill="auto"/>
+          </w:tcPr>
+          <w:p>
+            <w:pPr>
+              <w:jc w:val="both"/>
+              <w:rPr>
+                <w:color w:val="000000"/>
+                <w:lang w:val="vi-VN"/>
+              </w:rPr>
+            </w:pPr>
+            <w:r>
+              <w:rPr>
+                <w:color w:val="000000"/>
+                <w:lang w:val="vi-VN"/>
+              </w:rPr>
+              <w:t>Cao Phương Nam</w:t>
+            </w:r>
+          </w:p>
+        </w:tc>
+        <w:tc>
+          <w:tcPr>
+            <w:tcW w:w="2548" w:type="dxa"/>
+            <w:shd w:val="clear" w:color="auto" w:fill="auto"/>
+          </w:tcPr>
+          <w:p>
+            <w:pPr>
+              <w:jc w:val="both"/>
+              <w:rPr>
+                <w:color w:val="000000"/>
+              </w:rPr>
+            </w:pPr>
+          </w:p>
+        </w:tc>
+        <w:tc>
+          <w:tcPr>
+            <w:tcW w:w="4432" w:type="dxa"/>
+            <w:shd w:val="clear" w:color="auto" w:fill="auto"/>
+          </w:tcPr>
+          <w:p>
+            <w:pPr>
+              <w:jc w:val="both"/>
+              <w:rPr>
+                <w:color w:val="000000"/>
+                <w:lang w:val="vi-VN"/>
+              </w:rPr>
+            </w:pPr>
+            <w:r>
+              <w:rPr>
+                <w:color w:val="000000"/>
+                <w:lang w:val="vi-VN"/>
+              </w:rPr>
+              <w:t>Phụ Duy cập nhật controller vào layoutweb và viết code giao diện trang web</w:t>
+            </w:r>
+          </w:p>
+        </w:tc>
+      </w:tr>
+      <w:tr>
+        <w:trPr>
+          <w:trHeight w:val="284"/>
+        </w:trPr>
+        <w:tc>
+          <w:tcPr>
+            <w:tcW w:w="583" w:type="dxa"/>
+            <w:shd w:val="clear" w:color="auto" w:fill="auto"/>
+          </w:tcPr>
+          <w:p>
+            <w:pPr>
+              <w:jc w:val="center"/>
+              <w:rPr>
+                <w:color w:val="000000"/>
+              </w:rPr>
+            </w:pPr>
+            <w:r>
+              <w:rPr>
+                <w:color w:val="000000"/>
+              </w:rPr>
+              <w:t>5</w:t>
+            </w:r>
+          </w:p>
+        </w:tc>
+        <w:tc>
+          <w:tcPr>
+            <w:tcW w:w="2241" w:type="dxa"/>
+            <w:shd w:val="clear" w:color="auto" w:fill="auto"/>
+          </w:tcPr>
+          <w:p>
+            <w:pPr>
+              <w:jc w:val="both"/>
+              <w:rPr>
+                <w:color w:val="000000"/>
+              </w:rPr>
+            </w:pPr>
+          </w:p>
+        </w:tc>
+        <w:tc>
+          <w:tcPr>
+            <w:tcW w:w="2548" w:type="dxa"/>
+            <w:shd w:val="clear" w:color="auto" w:fill="auto"/>
+          </w:tcPr>
+          <w:p>
+            <w:pPr>
+              <w:jc w:val="both"/>
+              <w:rPr>
+                <w:color w:val="000000"/>
+              </w:rPr>
+            </w:pPr>
+          </w:p>
+        </w:tc>
+        <w:tc>
+          <w:tcPr>
+            <w:tcW w:w="4432" w:type="dxa"/>
+            <w:shd w:val="clear" w:color="auto" w:fill="auto"/>
+          </w:tcPr>
+          <w:p>
+            <w:pPr>
+              <w:jc w:val="both"/>
+              <w:rPr>
+                <w:color w:val="000000"/>
+                <w:lang w:val="vi-VN"/>
+              </w:rPr>
+            </w:pPr>
+          </w:p>
+        </w:tc>
+      </w:tr>
+    </w:tbl>
+    <w:p>
+      <w:pPr>
+        <w:pStyle w:val="Heading2"/>
+      </w:pPr>
+      <w:bookmarkStart w:id="3" w:name="_Toc154219708"/>
+      <w:proofErr w:type="spellStart"/>
+      <w:r>
+        <w:t>Kế</w:t>
+      </w:r>
+      <w:proofErr w:type="spellEnd"/>
+      <w:r>
+        <w:t xml:space="preserve"> </w:t>
+      </w:r>
+      <w:proofErr w:type="spellStart"/>
+      <w:r>
+        <w:t>hoạch</w:t>
+      </w:r>
+      <w:proofErr w:type="spellEnd"/>
+      <w:r>
+        <w:t xml:space="preserve"> </w:t>
+      </w:r>
+      <w:proofErr w:type="spellStart"/>
+      <w:r>
+        <w:t>thực</w:t>
+      </w:r>
+      <w:proofErr w:type="spellEnd"/>
+      <w:r>
+        <w:t xml:space="preserve"> </w:t>
+      </w:r>
+      <w:proofErr w:type="spellStart"/>
+      <w:r>
+        <w:t>hiện</w:t>
+      </w:r>
+      <w:bookmarkEnd w:id="3"/>
+      <w:proofErr w:type="spellEnd"/>
+    </w:p>
+    <w:p>
+      <w:pPr>
+        <w:ind w:left="284"/>
+      </w:pPr>
+      <w:proofErr w:type="spellStart"/>
+      <w:r>
+        <w:t>Trình</w:t>
+      </w:r>
+      <w:proofErr w:type="spellEnd"/>
+      <w:r>
+        <w:t xml:space="preserve"> </w:t>
+      </w:r>
+      <w:proofErr w:type="spellStart"/>
+      <w:r>
+        <w:t>bày</w:t>
+      </w:r>
+      <w:proofErr w:type="spellEnd"/>
+      <w:r>
+        <w:t xml:space="preserve"> </w:t>
+      </w:r>
+      <w:proofErr w:type="spellStart"/>
+      <w:r>
+        <w:t>kế</w:t>
+      </w:r>
+      <w:proofErr w:type="spellEnd"/>
+      <w:r>
+        <w:t xml:space="preserve"> </w:t>
+      </w:r>
+      <w:proofErr w:type="spellStart"/>
+      <w:r>
+        <w:t>hoạch</w:t>
+      </w:r>
+      <w:proofErr w:type="spellEnd"/>
+      <w:r>
+        <w:t xml:space="preserve"> </w:t>
+      </w:r>
+      <w:proofErr w:type="spellStart"/>
+      <w:r>
+        <w:t>thực</w:t>
+      </w:r>
+      <w:proofErr w:type="spellEnd"/>
+      <w:r>
+        <w:t xml:space="preserve"> </w:t>
+      </w:r>
+      <w:proofErr w:type="spellStart"/>
+      <w:r>
+        <w:t>hiện</w:t>
+      </w:r>
+      <w:proofErr w:type="spellEnd"/>
+      <w:r>
+        <w:t xml:space="preserve"> </w:t>
+      </w:r>
+      <w:proofErr w:type="spellStart"/>
+      <w:r>
+        <w:t>đồ</w:t>
+      </w:r>
+      <w:proofErr w:type="spellEnd"/>
+      <w:r>
+        <w:t xml:space="preserve"> </w:t>
+      </w:r>
+      <w:proofErr w:type="spellStart"/>
+      <w:r>
+        <w:t>án</w:t>
+      </w:r>
+      <w:proofErr w:type="spellEnd"/>
+      <w:r>
+        <w:t xml:space="preserve"> </w:t>
+      </w:r>
+      <w:proofErr w:type="spellStart"/>
+      <w:r>
+        <w:t>của</w:t>
+      </w:r>
+      <w:proofErr w:type="spellEnd"/>
+      <w:r>
+        <w:t xml:space="preserve"> </w:t>
+      </w:r>
+      <w:proofErr w:type="spellStart"/>
+      <w:r>
+        <w:t>nhóm</w:t>
+      </w:r>
+      <w:proofErr w:type="spellEnd"/>
+      <w:r>
+        <w:t>.</w:t>
+      </w:r>
+    </w:p>
+    <w:p>
+      <w:pPr>
+        <w:pStyle w:val="ListParagraph"/>
+        <w:numPr>
+          <w:ilvl w:val="0"/>
+          <w:numId w:val="8"/>
+        </w:numPr>
+        <w:rPr>
+          <w:lang w:val="vi-VN"/>
+        </w:rPr>
+      </w:pPr>
+      <w:r>
+        <w:rPr>
+          <w:lang w:val="vi-VN"/>
+        </w:rPr>
+        <w:t xml:space="preserve">Cả nhóm nghiên cứu về thương mại điện tử liên quan đến mua bán xe hơi hoặc các trang web showroom về xe . </w:t>
+      </w:r>
+    </w:p>
+    <w:p>
+      <w:pPr>
+        <w:pStyle w:val="ListParagraph"/>
+        <w:numPr>
+          <w:ilvl w:val="0"/>
+          <w:numId w:val="8"/>
+        </w:numPr>
+        <w:rPr>
+          <w:lang w:val="vi-VN"/>
+        </w:rPr>
+      </w:pPr>
+      <w:r>
+        <w:rPr>
+          <w:lang w:val="vi-VN"/>
+        </w:rPr>
+        <w:t>Thảo luận về các chức năng sẽ có trong web</w:t>
+      </w:r>
+    </w:p>
+    <w:p>
+      <w:pPr>
+        <w:pStyle w:val="ListParagraph"/>
+        <w:numPr>
+          <w:ilvl w:val="0"/>
+          <w:numId w:val="8"/>
+        </w:numPr>
+        <w:rPr>
+          <w:lang w:val="vi-VN"/>
+        </w:rPr>
+      </w:pPr>
+      <w:r>
+        <w:rPr>
+          <w:lang w:val="vi-VN"/>
+        </w:rPr>
+        <w:t>Thiết kế hệ thống .</w:t>
+      </w:r>
+    </w:p>
+    <w:p>
+      <w:pPr>
+        <w:pStyle w:val="ListParagraph"/>
+        <w:numPr>
+          <w:ilvl w:val="0"/>
+          <w:numId w:val="8"/>
+        </w:numPr>
+        <w:rPr>
+          <w:lang w:val="vi-VN"/>
+        </w:rPr>
+      </w:pPr>
+      <w:r>
+        <w:rPr>
+          <w:lang w:val="vi-VN"/>
+        </w:rPr>
+        <w:t xml:space="preserve">Phân công người nào mạnh về giao diện và backedn </w:t>
+      </w:r>
+    </w:p>
+    <w:p>
+      <w:pPr>
+        <w:pStyle w:val="ListParagraph"/>
+        <w:numPr>
+          <w:ilvl w:val="0"/>
+          <w:numId w:val="8"/>
+        </w:numPr>
+        <w:rPr>
+          <w:lang w:val="vi-VN"/>
+        </w:rPr>
+      </w:pPr>
+      <w:r>
+        <w:rPr>
+          <w:lang w:val="vi-VN"/>
+        </w:rPr>
+        <w:t>Khởi tạo dự án và quản lý</w:t>
+      </w:r>
+    </w:p>
+    <w:p>
+      <w:pPr>
+        <w:pStyle w:val="ListParagraph"/>
+        <w:numPr>
+          <w:ilvl w:val="0"/>
+          <w:numId w:val="8"/>
+        </w:numPr>
+        <w:rPr>
+          <w:lang w:val="vi-VN"/>
+        </w:rPr>
+      </w:pPr>
+      <w:r>
+        <w:rPr>
+          <w:lang w:val="vi-VN"/>
+        </w:rPr>
+        <w:t>Testing</w:t>
+      </w:r>
+    </w:p>
+    <w:p>
+      <w:pPr>
+        <w:pStyle w:val="ListParagraph"/>
+        <w:numPr>
+          <w:ilvl w:val="0"/>
+          <w:numId w:val="8"/>
+        </w:numPr>
+        <w:rPr>
+          <w:lang w:val="vi-VN"/>
+        </w:rPr>
+      </w:pPr>
+      <w:r>
+        <w:rPr>
+          <w:lang w:val="vi-VN"/>
+        </w:rPr>
+        <w:t>Báo cáo</w:t>
+      </w:r>
+    </w:p>
+    <w:p>
+      <w:pPr>
+        <w:ind w:left="284"/>
+      </w:pPr>
+      <w:proofErr w:type="spellStart"/>
+      <w:r>
+        <w:t>Phân</w:t>
+      </w:r>
+      <w:proofErr w:type="spellEnd"/>
+      <w:r>
+        <w:t xml:space="preserve"> </w:t>
+      </w:r>
+      <w:proofErr w:type="spellStart"/>
+      <w:r>
+        <w:t>công</w:t>
+      </w:r>
+      <w:proofErr w:type="spellEnd"/>
+      <w:r>
+        <w:t xml:space="preserve"> </w:t>
+      </w:r>
+      <w:proofErr w:type="spellStart"/>
+      <w:r>
+        <w:t>công</w:t>
+      </w:r>
+      <w:proofErr w:type="spellEnd"/>
+      <w:r>
+        <w:t xml:space="preserve"> </w:t>
+      </w:r>
+      <w:proofErr w:type="spellStart"/>
+      <w:r>
+        <w:t>việc</w:t>
+      </w:r>
+      <w:proofErr w:type="spellEnd"/>
+      <w:r>
+        <w:t xml:space="preserve"> </w:t>
+      </w:r>
+      <w:proofErr w:type="spellStart"/>
+      <w:r>
+        <w:t>thế</w:t>
+      </w:r>
+      <w:proofErr w:type="spellEnd"/>
+      <w:r>
+        <w:t xml:space="preserve"> </w:t>
+      </w:r>
+      <w:proofErr w:type="spellStart"/>
+      <w:r>
+        <w:t>nào</w:t>
+      </w:r>
+      <w:proofErr w:type="spellEnd"/>
+      <w:r>
+        <w:t>?</w:t>
+      </w:r>
+    </w:p>
+    <w:p>
+      <w:pPr>
+        <w:pStyle w:val="ListParagraph"/>
+        <w:numPr>
+          <w:ilvl w:val="0"/>
+          <w:numId w:val="8"/>
+        </w:numPr>
+        <w:rPr>
+          <w:lang w:val="vi-VN"/>
+        </w:rPr>
+      </w:pPr>
+      <w:r>
+        <w:rPr>
+          <w:lang w:val="vi-VN"/>
+        </w:rPr>
+        <w:t>Cả nhóm nghiên cứu để tài về thương mại điện tử và xe hơi</w:t>
+      </w:r>
+    </w:p>
+    <w:p>
+      <w:pPr>
+        <w:pStyle w:val="ListParagraph"/>
+        <w:numPr>
+          <w:ilvl w:val="0"/>
+          <w:numId w:val="8"/>
+        </w:numPr>
+        <w:rPr>
+          <w:lang w:val="vi-VN"/>
+        </w:rPr>
+      </w:pPr>
+      <w:r>
+        <w:rPr>
+          <w:lang w:val="vi-VN"/>
+        </w:rPr>
+        <w:t>Tri quản lý code , merge và sửa lỗi nếu trùng trên github, khởi tạo dự án . hỗ trợ các lập trình viên nếu gặp khó khăn. Test các chức năng của các thành viên .</w:t>
+      </w:r>
+    </w:p>
+    <w:p>
+      <w:pPr>
+        <w:pStyle w:val="ListParagraph"/>
+        <w:numPr>
+          <w:ilvl w:val="0"/>
+          <w:numId w:val="8"/>
+        </w:numPr>
+        <w:rPr>
+          <w:lang w:val="vi-VN"/>
+        </w:rPr>
+      </w:pPr>
+      <w:r>
+        <w:rPr>
+          <w:lang w:val="vi-VN"/>
+        </w:rPr>
+        <w:t xml:space="preserve">Duy mạnh về mỹ thuật , vẽ layout và thiết kế web theo layout đã vẽ . và viết báo cáo </w:t>
+      </w:r>
+    </w:p>
+    <w:p>
+      <w:pPr>
+        <w:pStyle w:val="ListParagraph"/>
+        <w:numPr>
+          <w:ilvl w:val="0"/>
+          <w:numId w:val="8"/>
+        </w:numPr>
+        <w:rPr>
+          <w:lang w:val="vi-VN"/>
+        </w:rPr>
+      </w:pPr>
+      <w:r>
+        <w:rPr>
+          <w:lang w:val="vi-VN"/>
+        </w:rPr>
+        <w:t>Minh rành về database nên viết controller cho hệ thống , quản lý về sự kiện khi layout giao tiếp với database</w:t>
+      </w:r>
+      <w:bookmarkStart w:id="4" w:name="_GoBack"/>
+      <w:bookmarkEnd w:id="4"/>
+    </w:p>
+    <w:p>
+      <w:pPr>
+        <w:pStyle w:val="ListParagraph"/>
+        <w:numPr>
+          <w:ilvl w:val="0"/>
+          <w:numId w:val="8"/>
+        </w:numPr>
+        <w:rPr>
+          <w:lang w:val="vi-VN"/>
+        </w:rPr>
+      </w:pPr>
+      <w:r>
+        <w:rPr>
+          <w:lang w:val="vi-VN"/>
+        </w:rPr>
+        <w:t xml:space="preserve">Nam trung binh2 về databse và code html, css . giao cho việc viết layout chung với Duy và cập nhật từ controller vào layout </w:t>
+      </w:r>
+    </w:p>
+    <w:p>
+      <w:pPr>
+        <w:pStyle w:val="Heading2"/>
+      </w:pPr>
+      <w:bookmarkStart w:id="5" w:name="_Toc154219709"/>
+      <w:proofErr w:type="spellStart"/>
+      <w:r>
+        <w:t>Thông</w:t>
+      </w:r>
+      <w:proofErr w:type="spellEnd"/>
+      <w:r>
+        <w:t xml:space="preserve"> tin </w:t>
+      </w:r>
+      <w:proofErr w:type="spellStart"/>
+      <w:r>
+        <w:t>nhóm</w:t>
+      </w:r>
+      <w:bookmarkEnd w:id="5"/>
+      <w:proofErr w:type="spellEnd"/>
+    </w:p>
+    <w:p>
+      <w:pPr>
+        <w:ind w:left="284"/>
+      </w:pPr>
+      <w:proofErr w:type="spellStart"/>
+      <w:r>
+        <w:t>Thông</w:t>
+      </w:r>
+      <w:proofErr w:type="spellEnd"/>
+      <w:r>
+        <w:t xml:space="preserve"> tin </w:t>
+      </w:r>
+      <w:proofErr w:type="spellStart"/>
+      <w:r>
+        <w:t>liên</w:t>
+      </w:r>
+      <w:proofErr w:type="spellEnd"/>
+      <w:r>
+        <w:t xml:space="preserve"> </w:t>
+      </w:r>
+      <w:proofErr w:type="spellStart"/>
+      <w:r>
+        <w:t>lạc</w:t>
+      </w:r>
+      <w:proofErr w:type="spellEnd"/>
+      <w:r>
+        <w:t xml:space="preserve"> </w:t>
+      </w:r>
+      <w:proofErr w:type="spellStart"/>
+      <w:r>
+        <w:t>của</w:t>
+      </w:r>
+      <w:proofErr w:type="spellEnd"/>
+      <w:r>
+        <w:t xml:space="preserve"> </w:t>
+      </w:r>
+      <w:proofErr w:type="spellStart"/>
+      <w:r>
+        <w:t>nhóm</w:t>
+      </w:r>
+      <w:proofErr w:type="spellEnd"/>
+      <w:r>
+        <w:t>.</w:t>
+      </w:r>
+    </w:p>
+    <w:p>
+      <w:pPr>
+        <w:ind w:left="284"/>
+      </w:pPr>
+    </w:p>
+    <w:p>
+      <w:pPr>
+        <w:pStyle w:val="Heading1"/>
+        <w:rPr>
+          <w:color w:val="000000"/>
+        </w:rPr>
+      </w:pPr>
+      <w:bookmarkStart w:id="6" w:name="_Toc154219710"/>
+      <w:proofErr w:type="spellStart"/>
+      <w:r>
+        <w:rPr>
+          <w:color w:val="000000"/>
+        </w:rPr>
+        <w:lastRenderedPageBreak/>
+        <w:t>Chiến</w:t>
+      </w:r>
+      <w:proofErr w:type="spellEnd"/>
+      <w:r>
+        <w:rPr>
+          <w:color w:val="000000"/>
+        </w:rPr>
+        <w:t xml:space="preserve"> </w:t>
+      </w:r>
+      <w:proofErr w:type="spellStart"/>
+      <w:r>
+        <w:rPr>
+          <w:color w:val="000000"/>
+        </w:rPr>
+        <w:t>lược</w:t>
+      </w:r>
+      <w:proofErr w:type="spellEnd"/>
+      <w:r>
+        <w:rPr>
+          <w:color w:val="000000"/>
+        </w:rPr>
+        <w:t xml:space="preserve"> </w:t>
+      </w:r>
+      <w:proofErr w:type="spellStart"/>
+      <w:r>
+        <w:rPr>
+          <w:color w:val="000000"/>
+        </w:rPr>
+        <w:t>kiểm</w:t>
+      </w:r>
+      <w:proofErr w:type="spellEnd"/>
+      <w:r>
+        <w:rPr>
+          <w:color w:val="000000"/>
+        </w:rPr>
+        <w:t xml:space="preserve"> </w:t>
+      </w:r>
+      <w:proofErr w:type="spellStart"/>
+      <w:r>
+        <w:rPr>
+          <w:color w:val="000000"/>
+        </w:rPr>
+        <w:t>thử</w:t>
+      </w:r>
+      <w:bookmarkEnd w:id="6"/>
+      <w:proofErr w:type="spellEnd"/>
+    </w:p>
+    <w:p>
+      <w:pPr>
+        <w:ind w:left="432"/>
+      </w:pPr>
+      <w:r>
+        <w:t>[</w:t>
+      </w:r>
+      <w:proofErr w:type="spellStart"/>
+      <w:r>
+        <w:t>Mô</w:t>
+      </w:r>
+      <w:proofErr w:type="spellEnd"/>
+      <w:r>
+        <w:t xml:space="preserve"> </w:t>
+      </w:r>
+      <w:proofErr w:type="spellStart"/>
+      <w:r>
+        <w:t>tả</w:t>
+      </w:r>
+      <w:proofErr w:type="spellEnd"/>
+      <w:r>
+        <w:t xml:space="preserve"> </w:t>
+      </w:r>
+      <w:proofErr w:type="spellStart"/>
+      <w:r>
+        <w:t>cách</w:t>
+      </w:r>
+      <w:proofErr w:type="spellEnd"/>
+      <w:r>
+        <w:t xml:space="preserve"> </w:t>
+      </w:r>
+      <w:proofErr w:type="spellStart"/>
+      <w:r>
+        <w:t>tiến</w:t>
+      </w:r>
+      <w:proofErr w:type="spellEnd"/>
+      <w:r>
+        <w:t xml:space="preserve"> </w:t>
+      </w:r>
+      <w:proofErr w:type="spellStart"/>
+      <w:r>
+        <w:t>hành</w:t>
+      </w:r>
+      <w:proofErr w:type="spellEnd"/>
+      <w:r>
+        <w:t xml:space="preserve"> </w:t>
+      </w:r>
+      <w:proofErr w:type="spellStart"/>
+      <w:r>
+        <w:t>kiểm</w:t>
+      </w:r>
+      <w:proofErr w:type="spellEnd"/>
+      <w:r>
+        <w:t xml:space="preserve"> </w:t>
+      </w:r>
+      <w:proofErr w:type="spellStart"/>
+      <w:r>
+        <w:t>thử</w:t>
+      </w:r>
+      <w:proofErr w:type="spellEnd"/>
+      <w:r>
+        <w:t xml:space="preserve"> </w:t>
+      </w:r>
+      <w:proofErr w:type="spellStart"/>
+      <w:r>
+        <w:t>đồ</w:t>
+      </w:r>
+      <w:proofErr w:type="spellEnd"/>
+      <w:r>
+        <w:t xml:space="preserve"> </w:t>
+      </w:r>
+      <w:proofErr w:type="spellStart"/>
+      <w:r>
+        <w:t>án</w:t>
+      </w:r>
+      <w:proofErr w:type="spellEnd"/>
+      <w:r>
+        <w:t xml:space="preserve">, </w:t>
+      </w:r>
+      <w:proofErr w:type="spellStart"/>
+      <w:r>
+        <w:t>các</w:t>
+      </w:r>
+      <w:proofErr w:type="spellEnd"/>
+      <w:r>
+        <w:t xml:space="preserve"> </w:t>
+      </w:r>
+      <w:proofErr w:type="spellStart"/>
+      <w:r>
+        <w:t>bước</w:t>
+      </w:r>
+      <w:proofErr w:type="spellEnd"/>
+      <w:r>
+        <w:t xml:space="preserve"> </w:t>
+      </w:r>
+      <w:proofErr w:type="spellStart"/>
+      <w:r>
+        <w:t>thực</w:t>
+      </w:r>
+      <w:proofErr w:type="spellEnd"/>
+      <w:r>
+        <w:t xml:space="preserve"> </w:t>
+      </w:r>
+      <w:proofErr w:type="spellStart"/>
+      <w:r>
+        <w:t>hiện</w:t>
+      </w:r>
+      <w:proofErr w:type="spellEnd"/>
+      <w:r>
+        <w:t xml:space="preserve"> ….]</w:t>
+      </w:r>
+    </w:p>
+    <w:p>
+      <w:pPr>
+        <w:ind w:left="432"/>
+      </w:pPr>
+      <w:proofErr w:type="spellStart"/>
+      <w:r>
+        <w:t>Ví</w:t>
+      </w:r>
+      <w:proofErr w:type="spellEnd"/>
+      <w:r>
+        <w:t xml:space="preserve"> </w:t>
+      </w:r>
+      <w:proofErr w:type="spellStart"/>
+      <w:r>
+        <w:t>dụ</w:t>
+      </w:r>
+      <w:proofErr w:type="spellEnd"/>
+      <w:r>
+        <w:t>: (</w:t>
+      </w:r>
+      <w:proofErr w:type="spellStart"/>
+      <w:r>
+        <w:t>sinh</w:t>
+      </w:r>
+      <w:proofErr w:type="spellEnd"/>
+      <w:r>
+        <w:t xml:space="preserve"> </w:t>
+      </w:r>
+      <w:proofErr w:type="spellStart"/>
+      <w:r>
+        <w:t>viên</w:t>
+      </w:r>
+      <w:proofErr w:type="spellEnd"/>
+      <w:r>
+        <w:t xml:space="preserve"> </w:t>
+      </w:r>
+      <w:proofErr w:type="spellStart"/>
+      <w:r>
+        <w:t>có</w:t>
+      </w:r>
+      <w:proofErr w:type="spellEnd"/>
+      <w:r>
+        <w:t xml:space="preserve"> </w:t>
+      </w:r>
+      <w:proofErr w:type="spellStart"/>
+      <w:r>
+        <w:t>thể</w:t>
+      </w:r>
+      <w:proofErr w:type="spellEnd"/>
+      <w:r>
+        <w:t xml:space="preserve"> </w:t>
+      </w:r>
+      <w:proofErr w:type="spellStart"/>
+      <w:r>
+        <w:t>tự</w:t>
+      </w:r>
+      <w:proofErr w:type="spellEnd"/>
+      <w:r>
+        <w:t xml:space="preserve"> do </w:t>
+      </w:r>
+      <w:proofErr w:type="spellStart"/>
+      <w:r>
+        <w:t>thực</w:t>
+      </w:r>
+      <w:proofErr w:type="spellEnd"/>
+      <w:r>
+        <w:t xml:space="preserve"> </w:t>
+      </w:r>
+      <w:proofErr w:type="spellStart"/>
+      <w:r>
+        <w:t>hiện</w:t>
+      </w:r>
+      <w:proofErr w:type="spellEnd"/>
+      <w:r>
+        <w:t xml:space="preserve"> </w:t>
+      </w:r>
+      <w:proofErr w:type="spellStart"/>
+      <w:r>
+        <w:t>chiến</w:t>
+      </w:r>
+      <w:proofErr w:type="spellEnd"/>
+      <w:r>
+        <w:t xml:space="preserve"> </w:t>
+      </w:r>
+      <w:proofErr w:type="spellStart"/>
+      <w:r>
+        <w:t>lược</w:t>
+      </w:r>
+      <w:proofErr w:type="spellEnd"/>
+      <w:r>
+        <w:t xml:space="preserve"> </w:t>
+      </w:r>
+      <w:proofErr w:type="spellStart"/>
+      <w:r>
+        <w:t>và</w:t>
+      </w:r>
+      <w:proofErr w:type="spellEnd"/>
+      <w:r>
+        <w:t xml:space="preserve"> </w:t>
+      </w:r>
+      <w:proofErr w:type="spellStart"/>
+      <w:r>
+        <w:t>cách</w:t>
+      </w:r>
+      <w:proofErr w:type="spellEnd"/>
+      <w:r>
+        <w:t xml:space="preserve"> </w:t>
+      </w:r>
+      <w:proofErr w:type="spellStart"/>
+      <w:r>
+        <w:t>tiếp</w:t>
+      </w:r>
+      <w:proofErr w:type="spellEnd"/>
+      <w:r>
+        <w:t xml:space="preserve"> </w:t>
+      </w:r>
+      <w:proofErr w:type="spellStart"/>
+      <w:r>
+        <w:t>cận</w:t>
+      </w:r>
+      <w:proofErr w:type="spellEnd"/>
+      <w:r>
+        <w:t xml:space="preserve"> </w:t>
+      </w:r>
+      <w:proofErr w:type="spellStart"/>
+      <w:r>
+        <w:t>của</w:t>
+      </w:r>
+      <w:proofErr w:type="spellEnd"/>
+      <w:r>
+        <w:t xml:space="preserve"> </w:t>
+      </w:r>
+      <w:proofErr w:type="spellStart"/>
+      <w:r>
+        <w:t>mình</w:t>
+      </w:r>
+      <w:proofErr w:type="spellEnd"/>
+      <w:r>
+        <w:t xml:space="preserve">, </w:t>
+      </w:r>
+      <w:proofErr w:type="spellStart"/>
+      <w:r>
+        <w:t>sau</w:t>
+      </w:r>
+      <w:proofErr w:type="spellEnd"/>
+      <w:r>
+        <w:t xml:space="preserve"> </w:t>
+      </w:r>
+      <w:proofErr w:type="spellStart"/>
+      <w:r>
+        <w:t>đây</w:t>
+      </w:r>
+      <w:proofErr w:type="spellEnd"/>
+      <w:r>
+        <w:t xml:space="preserve"> </w:t>
+      </w:r>
+      <w:proofErr w:type="spellStart"/>
+      <w:r>
+        <w:t>chỉ</w:t>
+      </w:r>
+      <w:proofErr w:type="spellEnd"/>
+      <w:r>
+        <w:t xml:space="preserve"> </w:t>
+      </w:r>
+      <w:proofErr w:type="spellStart"/>
+      <w:r>
+        <w:t>là</w:t>
+      </w:r>
+      <w:proofErr w:type="spellEnd"/>
+      <w:r>
+        <w:t xml:space="preserve"> </w:t>
+      </w:r>
+      <w:proofErr w:type="spellStart"/>
+      <w:r>
+        <w:t>một</w:t>
+      </w:r>
+      <w:proofErr w:type="spellEnd"/>
+      <w:r>
+        <w:t xml:space="preserve"> </w:t>
+      </w:r>
+      <w:proofErr w:type="spellStart"/>
+      <w:r>
+        <w:t>số</w:t>
+      </w:r>
+      <w:proofErr w:type="spellEnd"/>
+      <w:r>
+        <w:t xml:space="preserve"> </w:t>
+      </w:r>
+      <w:proofErr w:type="spellStart"/>
+      <w:r>
+        <w:t>gợi</w:t>
+      </w:r>
+      <w:proofErr w:type="spellEnd"/>
+      <w:r>
+        <w:t xml:space="preserve"> ý)</w:t>
+      </w:r>
+    </w:p>
+    <w:p>
+      <w:pPr>
+        <w:widowControl w:val="0"/>
+        <w:numPr>
+          <w:ilvl w:val="0"/>
+          <w:numId w:val="7"/>
+        </w:numPr>
+        <w:spacing w:line="240" w:lineRule="atLeast"/>
+      </w:pPr>
+      <w:proofErr w:type="spellStart"/>
+      <w:r>
+        <w:t>phân</w:t>
+      </w:r>
+      <w:proofErr w:type="spellEnd"/>
+      <w:r>
+        <w:t xml:space="preserve"> </w:t>
+      </w:r>
+      <w:proofErr w:type="spellStart"/>
+      <w:r>
+        <w:t>tích</w:t>
+      </w:r>
+      <w:proofErr w:type="spellEnd"/>
+      <w:r>
+        <w:t xml:space="preserve"> </w:t>
+      </w:r>
+      <w:proofErr w:type="spellStart"/>
+      <w:r>
+        <w:t>mô</w:t>
+      </w:r>
+      <w:proofErr w:type="spellEnd"/>
+      <w:r>
+        <w:t xml:space="preserve"> </w:t>
+      </w:r>
+      <w:proofErr w:type="spellStart"/>
+      <w:r>
+        <w:t>hình</w:t>
+      </w:r>
+      <w:proofErr w:type="spellEnd"/>
+      <w:r>
+        <w:t xml:space="preserve">, </w:t>
+      </w:r>
+      <w:proofErr w:type="spellStart"/>
+      <w:r>
+        <w:t>phân</w:t>
+      </w:r>
+      <w:proofErr w:type="spellEnd"/>
+      <w:r>
+        <w:t xml:space="preserve"> </w:t>
+      </w:r>
+      <w:proofErr w:type="spellStart"/>
+      <w:r>
+        <w:t>tích</w:t>
+      </w:r>
+      <w:proofErr w:type="spellEnd"/>
+      <w:r>
+        <w:t xml:space="preserve"> </w:t>
+      </w:r>
+      <w:proofErr w:type="spellStart"/>
+      <w:r>
+        <w:t>mã</w:t>
+      </w:r>
+      <w:proofErr w:type="spellEnd"/>
+      <w:r>
+        <w:t xml:space="preserve"> </w:t>
+      </w:r>
+      <w:proofErr w:type="spellStart"/>
+      <w:r>
+        <w:t>nguồn</w:t>
+      </w:r>
+      <w:proofErr w:type="spellEnd"/>
+      <w:r>
+        <w:t xml:space="preserve"> </w:t>
+      </w:r>
+      <w:proofErr w:type="spellStart"/>
+      <w:r>
+        <w:t>với</w:t>
+      </w:r>
+      <w:proofErr w:type="spellEnd"/>
+      <w:r>
+        <w:t xml:space="preserve"> </w:t>
+      </w:r>
+      <w:proofErr w:type="spellStart"/>
+      <w:r>
+        <w:t>công</w:t>
+      </w:r>
+      <w:proofErr w:type="spellEnd"/>
+      <w:r>
+        <w:t xml:space="preserve"> </w:t>
+      </w:r>
+      <w:proofErr w:type="spellStart"/>
+      <w:r>
+        <w:t>cụ</w:t>
+      </w:r>
+      <w:proofErr w:type="spellEnd"/>
+      <w:r>
+        <w:t xml:space="preserve"> XYZ …. (</w:t>
+      </w:r>
+      <w:proofErr w:type="spellStart"/>
+      <w:r>
+        <w:t>mô</w:t>
+      </w:r>
+      <w:proofErr w:type="spellEnd"/>
+      <w:r>
+        <w:t xml:space="preserve"> </w:t>
+      </w:r>
+      <w:proofErr w:type="spellStart"/>
+      <w:r>
+        <w:t>tả</w:t>
+      </w:r>
+      <w:proofErr w:type="spellEnd"/>
+      <w:r>
+        <w:t xml:space="preserve"> chi </w:t>
+      </w:r>
+      <w:proofErr w:type="spellStart"/>
+      <w:r>
+        <w:t>tiết</w:t>
+      </w:r>
+      <w:proofErr w:type="spellEnd"/>
+      <w:r>
+        <w:t xml:space="preserve"> </w:t>
+      </w:r>
+      <w:proofErr w:type="spellStart"/>
+      <w:r>
+        <w:t>ra</w:t>
+      </w:r>
+      <w:proofErr w:type="spellEnd"/>
+      <w:r>
+        <w:t>)</w:t>
+      </w:r>
+    </w:p>
+    <w:p>
+      <w:pPr>
+        <w:widowControl w:val="0"/>
+        <w:numPr>
+          <w:ilvl w:val="0"/>
+          <w:numId w:val="7"/>
+        </w:numPr>
+        <w:spacing w:line="240" w:lineRule="atLeast"/>
+      </w:pPr>
+      <w:proofErr w:type="spellStart"/>
+      <w:r>
+        <w:t>thiết</w:t>
+      </w:r>
+      <w:proofErr w:type="spellEnd"/>
+      <w:r>
+        <w:t xml:space="preserve"> </w:t>
+      </w:r>
+      <w:proofErr w:type="spellStart"/>
+      <w:r>
+        <w:t>kế</w:t>
+      </w:r>
+      <w:proofErr w:type="spellEnd"/>
+      <w:r>
+        <w:t xml:space="preserve"> </w:t>
+      </w:r>
+      <w:proofErr w:type="spellStart"/>
+      <w:r>
+        <w:t>loại</w:t>
+      </w:r>
+      <w:proofErr w:type="spellEnd"/>
+      <w:r>
+        <w:t xml:space="preserve"> testcase </w:t>
+      </w:r>
+      <w:proofErr w:type="spellStart"/>
+      <w:r>
+        <w:t>nào</w:t>
+      </w:r>
+      <w:proofErr w:type="spellEnd"/>
+      <w:r>
+        <w:t xml:space="preserve"> </w:t>
+      </w:r>
+      <w:proofErr w:type="spellStart"/>
+      <w:r>
+        <w:t>trước</w:t>
+      </w:r>
+      <w:proofErr w:type="spellEnd"/>
+      <w:r>
+        <w:t xml:space="preserve">, testcase </w:t>
+      </w:r>
+      <w:proofErr w:type="spellStart"/>
+      <w:r>
+        <w:t>nào</w:t>
+      </w:r>
+      <w:proofErr w:type="spellEnd"/>
+      <w:r>
+        <w:t xml:space="preserve"> </w:t>
+      </w:r>
+      <w:proofErr w:type="spellStart"/>
+      <w:r>
+        <w:t>sau</w:t>
+      </w:r>
+      <w:proofErr w:type="spellEnd"/>
+      <w:r>
+        <w:t xml:space="preserve"> ….</w:t>
+      </w:r>
+    </w:p>
+    <w:p>
+      <w:pPr>
+        <w:widowControl w:val="0"/>
+        <w:numPr>
+          <w:ilvl w:val="0"/>
+          <w:numId w:val="7"/>
+        </w:numPr>
+        <w:spacing w:line="240" w:lineRule="atLeast"/>
+      </w:pPr>
+      <w:proofErr w:type="spellStart"/>
+      <w:r>
+        <w:t>thực</w:t>
+      </w:r>
+      <w:proofErr w:type="spellEnd"/>
+      <w:r>
+        <w:t xml:space="preserve"> </w:t>
+      </w:r>
+      <w:proofErr w:type="spellStart"/>
+      <w:r>
+        <w:t>hiện</w:t>
+      </w:r>
+      <w:proofErr w:type="spellEnd"/>
+      <w:r>
+        <w:t xml:space="preserve"> </w:t>
+      </w:r>
+      <w:proofErr w:type="spellStart"/>
+      <w:r>
+        <w:t>kiểm</w:t>
+      </w:r>
+      <w:proofErr w:type="spellEnd"/>
+      <w:r>
+        <w:t xml:space="preserve"> </w:t>
+      </w:r>
+      <w:proofErr w:type="spellStart"/>
+      <w:r>
+        <w:t>thử</w:t>
+      </w:r>
+      <w:proofErr w:type="spellEnd"/>
+      <w:r>
+        <w:t xml:space="preserve"> </w:t>
+      </w:r>
+      <w:proofErr w:type="spellStart"/>
+      <w:r>
+        <w:t>thế</w:t>
+      </w:r>
+      <w:proofErr w:type="spellEnd"/>
+      <w:r>
+        <w:t xml:space="preserve"> </w:t>
+      </w:r>
+      <w:proofErr w:type="spellStart"/>
+      <w:r>
+        <w:t>nào</w:t>
+      </w:r>
+      <w:proofErr w:type="spellEnd"/>
+      <w:r>
+        <w:t xml:space="preserve">, </w:t>
+      </w:r>
+      <w:proofErr w:type="spellStart"/>
+      <w:r>
+        <w:t>dùng</w:t>
+      </w:r>
+      <w:proofErr w:type="spellEnd"/>
+      <w:r>
+        <w:t xml:space="preserve"> </w:t>
+      </w:r>
+      <w:proofErr w:type="spellStart"/>
+      <w:r>
+        <w:t>công</w:t>
+      </w:r>
+      <w:proofErr w:type="spellEnd"/>
+      <w:r>
+        <w:t xml:space="preserve"> </w:t>
+      </w:r>
+      <w:proofErr w:type="spellStart"/>
+      <w:r>
+        <w:t>cụ</w:t>
+      </w:r>
+      <w:proofErr w:type="spellEnd"/>
+      <w:r>
+        <w:t xml:space="preserve"> </w:t>
+      </w:r>
+      <w:proofErr w:type="spellStart"/>
+      <w:r>
+        <w:t>ra</w:t>
+      </w:r>
+      <w:proofErr w:type="spellEnd"/>
+      <w:r>
+        <w:t xml:space="preserve"> </w:t>
+      </w:r>
+      <w:proofErr w:type="spellStart"/>
+      <w:r>
+        <w:t>sao</w:t>
+      </w:r>
+      <w:proofErr w:type="spellEnd"/>
+      <w:r>
+        <w:t xml:space="preserve"> </w:t>
+      </w:r>
+    </w:p>
+    <w:p>
+      <w:pPr>
+        <w:widowControl w:val="0"/>
+        <w:numPr>
+          <w:ilvl w:val="0"/>
+          <w:numId w:val="7"/>
+        </w:numPr>
+        <w:spacing w:line="240" w:lineRule="atLeast"/>
+      </w:pPr>
+      <w:proofErr w:type="spellStart"/>
+      <w:r>
+        <w:t>ghi</w:t>
+      </w:r>
+      <w:proofErr w:type="spellEnd"/>
+      <w:r>
+        <w:t xml:space="preserve"> </w:t>
+      </w:r>
+      <w:proofErr w:type="spellStart"/>
+      <w:r>
+        <w:t>nhận</w:t>
+      </w:r>
+      <w:proofErr w:type="spellEnd"/>
+      <w:r>
+        <w:t xml:space="preserve"> </w:t>
+      </w:r>
+      <w:proofErr w:type="spellStart"/>
+      <w:r>
+        <w:t>kết</w:t>
+      </w:r>
+      <w:proofErr w:type="spellEnd"/>
+      <w:r>
+        <w:t xml:space="preserve"> </w:t>
+      </w:r>
+      <w:proofErr w:type="spellStart"/>
+      <w:r>
+        <w:t>quả</w:t>
+      </w:r>
+      <w:proofErr w:type="spellEnd"/>
+      <w:r>
+        <w:t xml:space="preserve"> </w:t>
+      </w:r>
+      <w:proofErr w:type="spellStart"/>
+      <w:r>
+        <w:t>và</w:t>
+      </w:r>
+      <w:proofErr w:type="spellEnd"/>
+      <w:r>
+        <w:t xml:space="preserve"> </w:t>
+      </w:r>
+      <w:proofErr w:type="spellStart"/>
+      <w:r>
+        <w:t>quản</w:t>
+      </w:r>
+      <w:proofErr w:type="spellEnd"/>
+      <w:r>
+        <w:t xml:space="preserve"> </w:t>
+      </w:r>
+      <w:proofErr w:type="spellStart"/>
+      <w:r>
+        <w:t>lý</w:t>
+      </w:r>
+      <w:proofErr w:type="spellEnd"/>
+      <w:r>
+        <w:t xml:space="preserve"> testcase </w:t>
+      </w:r>
+      <w:proofErr w:type="spellStart"/>
+      <w:r>
+        <w:t>như</w:t>
+      </w:r>
+      <w:proofErr w:type="spellEnd"/>
+      <w:r>
+        <w:t xml:space="preserve"> </w:t>
+      </w:r>
+      <w:proofErr w:type="spellStart"/>
+      <w:r>
+        <w:t>thế</w:t>
+      </w:r>
+      <w:proofErr w:type="spellEnd"/>
+      <w:r>
+        <w:t xml:space="preserve"> </w:t>
+      </w:r>
+      <w:proofErr w:type="spellStart"/>
+      <w:r>
+        <w:t>nào</w:t>
+      </w:r>
+      <w:proofErr w:type="spellEnd"/>
+      <w:r>
+        <w:t xml:space="preserve">, </w:t>
+      </w:r>
+      <w:proofErr w:type="spellStart"/>
+      <w:r>
+        <w:t>bằng</w:t>
+      </w:r>
+      <w:proofErr w:type="spellEnd"/>
+      <w:r>
+        <w:t xml:space="preserve"> </w:t>
+      </w:r>
+      <w:proofErr w:type="spellStart"/>
+      <w:r>
+        <w:t>công</w:t>
+      </w:r>
+      <w:proofErr w:type="spellEnd"/>
+      <w:r>
+        <w:t xml:space="preserve"> </w:t>
+      </w:r>
+      <w:proofErr w:type="spellStart"/>
+      <w:r>
+        <w:t>cụ</w:t>
+      </w:r>
+      <w:proofErr w:type="spellEnd"/>
+      <w:r>
+        <w:t xml:space="preserve"> </w:t>
+      </w:r>
+      <w:proofErr w:type="spellStart"/>
+      <w:r>
+        <w:t>gì</w:t>
+      </w:r>
+      <w:proofErr w:type="spellEnd"/>
+    </w:p>
+    <w:p>
+      <w:pPr>
+        <w:widowControl w:val="0"/>
+        <w:numPr>
+          <w:ilvl w:val="0"/>
+          <w:numId w:val="7"/>
+        </w:numPr>
+        <w:spacing w:line="240" w:lineRule="atLeast"/>
+      </w:pPr>
+      <w:proofErr w:type="spellStart"/>
+      <w:r>
+        <w:t>phương</w:t>
+      </w:r>
+      <w:proofErr w:type="spellEnd"/>
+      <w:r>
+        <w:t xml:space="preserve"> </w:t>
+      </w:r>
+      <w:proofErr w:type="spellStart"/>
+      <w:r>
+        <w:t>thức</w:t>
+      </w:r>
+      <w:proofErr w:type="spellEnd"/>
+      <w:r>
+        <w:t xml:space="preserve"> </w:t>
+      </w:r>
+      <w:proofErr w:type="spellStart"/>
+      <w:r>
+        <w:t>đánh</w:t>
+      </w:r>
+      <w:proofErr w:type="spellEnd"/>
+      <w:r>
+        <w:t xml:space="preserve"> </w:t>
+      </w:r>
+      <w:proofErr w:type="spellStart"/>
+      <w:r>
+        <w:t>giá</w:t>
+      </w:r>
+      <w:proofErr w:type="spellEnd"/>
+      <w:r>
+        <w:t xml:space="preserve"> </w:t>
+      </w:r>
+      <w:proofErr w:type="spellStart"/>
+      <w:r>
+        <w:t>kết</w:t>
+      </w:r>
+      <w:proofErr w:type="spellEnd"/>
+      <w:r>
+        <w:t xml:space="preserve"> </w:t>
+      </w:r>
+      <w:proofErr w:type="spellStart"/>
+      <w:r>
+        <w:t>quả</w:t>
+      </w:r>
+      <w:proofErr w:type="spellEnd"/>
+    </w:p>
+    <w:p/>
+    <w:p>
+      <w:pPr>
+        <w:pStyle w:val="Heading2"/>
+      </w:pPr>
       <w:proofErr w:type="spellStart"/>
       <w:r>
         <w:t>Kiểm</w:t>
@@ -634,13 +2896,7 @@
               <w:rPr>
                 <w:lang w:val="vi-VN"/>
               </w:rPr>
-              <w:t xml:space="preserve"> </w:t>
-            </w:r>
-            <w:r>
-              <w:rPr>
-                <w:lang w:val="vi-VN"/>
-              </w:rPr>
-              <w:t>Điền password : 123</w:t>
+              <w:t xml:space="preserve"> Điền password : 123</w:t>
             </w:r>
           </w:p>
           <w:p>
@@ -1353,6 +3609,7 @@
               <w:rPr>
                 <w:b/>
               </w:rPr>
+              <w:lastRenderedPageBreak/>
               <w:t>Dữ</w:t>
             </w:r>
             <w:proofErr w:type="spellEnd"/>
@@ -1883,7 +4140,6 @@
         <w:pStyle w:val="Heading3"/>
       </w:pPr>
       <w:r>
-        <w:lastRenderedPageBreak/>
         <w:t>Test Case login</w:t>
       </w:r>
       <w:r>
@@ -2860,7 +5116,7 @@
       <w:pPr>
         <w:pStyle w:val="Heading2"/>
       </w:pPr>
-      <w:bookmarkStart w:id="1" w:name="_Toc154219713"/>
+      <w:bookmarkStart w:id="7" w:name="_Toc154219713"/>
       <w:proofErr w:type="spellStart"/>
       <w:r>
         <w:t>Kiểm</w:t>
@@ -2905,7 +5161,7 @@
       <w:r>
         <w:t>liệu</w:t>
       </w:r>
-      <w:bookmarkEnd w:id="1"/>
+      <w:bookmarkEnd w:id="7"/>
       <w:proofErr w:type="spellEnd"/>
     </w:p>
     <w:p>
@@ -3142,13 +5398,7 @@
               <w:rPr>
                 <w:lang w:val="vi-VN"/>
               </w:rPr>
-              <w:t xml:space="preserve">Kiểm tra </w:t>
-            </w:r>
-            <w:r>
-              <w:rPr>
-                <w:lang w:val="vi-VN"/>
-              </w:rPr>
-              <w:t>dữ liệu có vào database hay không</w:t>
+              <w:t>Kiểm tra dữ liệu có vào database hay không</w:t>
             </w:r>
           </w:p>
         </w:tc>
@@ -3241,37 +5491,7 @@
               <w:rPr>
                 <w:lang w:val="vi-VN"/>
               </w:rPr>
-              <w:t xml:space="preserve">Kiểm tra </w:t>
-            </w:r>
-            <w:r>
-              <w:rPr>
-                <w:lang w:val="vi-VN"/>
-              </w:rPr>
-              <w:t xml:space="preserve">add thông tin thể loại xe </w:t>
-            </w:r>
-            <w:r>
-              <w:rPr>
-                <w:lang w:val="vi-VN"/>
-              </w:rPr>
-              <w:t>. Localhost:55338/</w:t>
-            </w:r>
-            <w:r>
-              <w:rPr>
-                <w:lang w:val="vi-VN"/>
-              </w:rPr>
-              <w:t>admin</w:t>
-            </w:r>
-            <w:r>
-              <w:rPr>
-                <w:lang w:val="vi-VN"/>
-              </w:rPr>
-              <w:t>/</w:t>
-            </w:r>
-            <w:r>
-              <w:rPr>
-                <w:lang w:val="vi-VN"/>
-              </w:rPr>
-              <w:t>theloaixe</w:t>
+              <w:t>Kiểm tra add thông tin thể loại xe . Localhost:55338/admin/theloaixe</w:t>
             </w:r>
           </w:p>
         </w:tc>
@@ -3293,6 +5513,7 @@
               <w:rPr>
                 <w:b/>
               </w:rPr>
+              <w:lastRenderedPageBreak/>
               <w:t>Giả</w:t>
             </w:r>
             <w:proofErr w:type="spellEnd"/>
@@ -3628,13 +5849,7 @@
               <w:rPr>
                 <w:lang w:val="vi-VN"/>
               </w:rPr>
-              <w:t xml:space="preserve">Hệ thống chuyển ra trang form quản lý thể loại xe </w:t>
-            </w:r>
-            <w:r>
-              <w:rPr>
-                <w:lang w:val="vi-VN"/>
-              </w:rPr>
-              <w:t xml:space="preserve"> </w:t>
+              <w:t xml:space="preserve">Hệ thống chuyển ra trang form quản lý thể loại xe  </w:t>
             </w:r>
           </w:p>
         </w:tc>
@@ -3747,7 +5962,6 @@
               <w:rPr>
                 <w:lang w:val="vi-VN"/>
               </w:rPr>
-              <w:lastRenderedPageBreak/>
               <w:t>Nhập tên loại xe và submit thì hệ thống chuyển ra form trước</w:t>
             </w:r>
           </w:p>
@@ -3794,7 +6008,6 @@
               <w:rPr>
                 <w:b/>
               </w:rPr>
-              <w:lastRenderedPageBreak/>
               <w:t>Kết</w:t>
             </w:r>
             <w:proofErr w:type="spellEnd"/>
@@ -3982,13 +6195,7 @@
         <w:rPr>
           <w:lang w:val="vi-VN"/>
         </w:rPr>
-        <w:t xml:space="preserve"> thề loại xe</w:t>
-      </w:r>
-      <w:r>
-        <w:rPr>
-          <w:lang w:val="vi-VN"/>
-        </w:rPr>
-        <w:t xml:space="preserve"> đã có</w:t>
+        <w:t xml:space="preserve"> thề loại xe đã có</w:t>
       </w:r>
     </w:p>
     <w:tbl>
@@ -4202,13 +6409,7 @@
               <w:rPr>
                 <w:lang w:val="vi-VN"/>
               </w:rPr>
-              <w:t xml:space="preserve">Kiểm tra dữ liệu </w:t>
-            </w:r>
-            <w:r>
-              <w:rPr>
-                <w:lang w:val="vi-VN"/>
-              </w:rPr>
-              <w:t>đã có trong database có nhận hay không</w:t>
+              <w:t>Kiểm tra dữ liệu đã có trong database có nhận hay không</w:t>
             </w:r>
           </w:p>
         </w:tc>
@@ -4386,25 +6587,7 @@
               <w:rPr>
                 <w:lang w:val="vi-VN"/>
               </w:rPr>
-              <w:t xml:space="preserve">Admin </w:t>
-            </w:r>
-            <w:r>
-              <w:rPr>
-                <w:lang w:val="vi-VN"/>
-              </w:rPr>
-              <w:t>đã</w:t>
-            </w:r>
-            <w:r>
-              <w:rPr>
-                <w:lang w:val="vi-VN"/>
-              </w:rPr>
-              <w:t xml:space="preserve"> nhập thể loại xe </w:t>
-            </w:r>
-            <w:r>
-              <w:rPr>
-                <w:lang w:val="vi-VN"/>
-              </w:rPr>
-              <w:t>đó</w:t>
+              <w:t>Admin đã nhập thể loại xe đó</w:t>
             </w:r>
           </w:p>
         </w:tc>
@@ -4775,13 +6958,7 @@
               <w:rPr>
                 <w:lang w:val="vi-VN"/>
               </w:rPr>
-              <w:t xml:space="preserve">Nhập tên loại xe và submit thì </w:t>
-            </w:r>
-            <w:r>
-              <w:rPr>
-                <w:lang w:val="vi-VN"/>
-              </w:rPr>
-              <w:t>hệ thống kiểm tra trên database thể loại xe , nếu có thì báo lỗi là đã có loại xe này .</w:t>
+              <w:t>Nhập tên loại xe và submit thì hệ thống kiểm tra trên database thể loại xe , nếu có thì báo lỗi là đã có loại xe này .</w:t>
             </w:r>
           </w:p>
         </w:tc>
@@ -4975,13 +7152,7 @@
               <w:rPr>
                 <w:lang w:val="vi-VN"/>
               </w:rPr>
-              <w:t xml:space="preserve">Nên </w:t>
-            </w:r>
-            <w:r>
-              <w:rPr>
-                <w:lang w:val="vi-VN"/>
-              </w:rPr>
-              <w:t xml:space="preserve">kiểm tra lại chức năng này . </w:t>
+              <w:t xml:space="preserve">Nên kiểm tra lại chức năng này . </w:t>
             </w:r>
           </w:p>
         </w:tc>
@@ -4992,7 +7163,7 @@
       <w:pPr>
         <w:pStyle w:val="Heading2"/>
       </w:pPr>
-      <w:bookmarkStart w:id="2" w:name="_Toc154219714"/>
+      <w:bookmarkStart w:id="8" w:name="_Toc154219714"/>
       <w:proofErr w:type="spellStart"/>
       <w:r>
         <w:t>Kiểm</w:t>
@@ -5021,7 +7192,7 @@
       <w:r>
         <w:t>diện</w:t>
       </w:r>
-      <w:bookmarkEnd w:id="2"/>
+      <w:bookmarkEnd w:id="8"/>
       <w:proofErr w:type="spellEnd"/>
     </w:p>
     <w:p>
@@ -5156,14 +7327,7 @@
                 <w:b/>
                 <w:lang w:val="vi-VN"/>
               </w:rPr>
-              <w:t xml:space="preserve"> </w:t>
-            </w:r>
-            <w:r>
-              <w:rPr>
-                <w:b/>
-                <w:lang w:val="vi-VN"/>
-              </w:rPr>
-              <w:t>Move Page</w:t>
+              <w:t xml:space="preserve"> Move Page</w:t>
             </w:r>
           </w:p>
         </w:tc>
@@ -5185,6 +7349,7 @@
               <w:rPr>
                 <w:b/>
               </w:rPr>
+              <w:lastRenderedPageBreak/>
               <w:t>Mục</w:t>
             </w:r>
             <w:proofErr w:type="spellEnd"/>
@@ -5346,13 +7511,7 @@
               <w:rPr>
                 <w:lang w:val="vi-VN"/>
               </w:rPr>
-              <w:t>Link anotherpage (a href=””, button )</w:t>
-            </w:r>
-            <w:r>
-              <w:rPr>
-                <w:lang w:val="vi-VN"/>
-              </w:rPr>
-              <w:t xml:space="preserve"> . Localhost:55338/</w:t>
+              <w:t>Link anotherpage (a href=””, button ) . Localhost:55338/</w:t>
             </w:r>
           </w:p>
         </w:tc>
@@ -5556,7 +7715,6 @@
               <w:rPr>
                 <w:b/>
               </w:rPr>
-              <w:lastRenderedPageBreak/>
               <w:t>Các</w:t>
             </w:r>
             <w:proofErr w:type="spellEnd"/>
@@ -5959,13 +8117,7 @@
               <w:rPr>
                 <w:lang w:val="vi-VN"/>
               </w:rPr>
-              <w:t>Mọi đường link đều ôn không bị nhảy sang trang khác</w:t>
-            </w:r>
-            <w:r>
-              <w:rPr>
-                <w:lang w:val="vi-VN"/>
-              </w:rPr>
-              <w:t xml:space="preserve"> .</w:t>
+              <w:t>Mọi đường link đều ôn không bị nhảy sang trang khác .</w:t>
             </w:r>
           </w:p>
         </w:tc>
@@ -6159,27 +8311,1275 @@
               <w:rPr>
                 <w:lang w:val="vi-VN"/>
               </w:rPr>
-              <w:t>Bước người dùng chưa có đăng nhập mà có trong giỏ hàng thì nên popup đăng nhập để người dùng dỡ chuyển trang và có thể chuyển thẳng qua giỏ hàng luôn , đỡ bước cho người dùng</w:t>
-            </w:r>
-            <w:r>
-              <w:rPr>
-                <w:lang w:val="vi-VN"/>
-              </w:rPr>
-              <w:t xml:space="preserve"> </w:t>
+              <w:t xml:space="preserve">Bước người dùng chưa có đăng nhập mà có trong giỏ hàng thì nên popup đăng nhập để người dùng dỡ chuyển trang và có thể chuyển thẳng qua giỏ hàng luôn , đỡ bước cho người dùng </w:t>
             </w:r>
           </w:p>
         </w:tc>
       </w:tr>
     </w:tbl>
     <w:p/>
+    <w:p>
+      <w:pPr>
+        <w:pStyle w:val="Heading1"/>
+        <w:rPr>
+          <w:color w:val="000000"/>
+        </w:rPr>
+      </w:pPr>
+      <w:bookmarkStart w:id="9" w:name="_Toc154219717"/>
+      <w:proofErr w:type="spellStart"/>
+      <w:r>
+        <w:rPr>
+          <w:color w:val="000000"/>
+        </w:rPr>
+        <w:t>Kết</w:t>
+      </w:r>
+      <w:proofErr w:type="spellEnd"/>
+      <w:r>
+        <w:rPr>
+          <w:color w:val="000000"/>
+        </w:rPr>
+        <w:t xml:space="preserve"> </w:t>
+      </w:r>
+      <w:proofErr w:type="spellStart"/>
+      <w:r>
+        <w:rPr>
+          <w:color w:val="000000"/>
+        </w:rPr>
+        <w:t>quả</w:t>
+      </w:r>
+      <w:proofErr w:type="spellEnd"/>
+      <w:r>
+        <w:rPr>
+          <w:color w:val="000000"/>
+        </w:rPr>
+        <w:t xml:space="preserve"> </w:t>
+      </w:r>
+      <w:proofErr w:type="spellStart"/>
+      <w:r>
+        <w:rPr>
+          <w:color w:val="000000"/>
+        </w:rPr>
+        <w:t>đạt</w:t>
+      </w:r>
+      <w:proofErr w:type="spellEnd"/>
+      <w:r>
+        <w:rPr>
+          <w:color w:val="000000"/>
+        </w:rPr>
+        <w:t xml:space="preserve"> </w:t>
+      </w:r>
+      <w:proofErr w:type="spellStart"/>
+      <w:r>
+        <w:rPr>
+          <w:color w:val="000000"/>
+        </w:rPr>
+        <w:t>được</w:t>
+      </w:r>
+      <w:bookmarkEnd w:id="9"/>
+      <w:proofErr w:type="spellEnd"/>
+    </w:p>
+    <w:p>
+      <w:pPr>
+        <w:pStyle w:val="Heading2"/>
+      </w:pPr>
+      <w:bookmarkStart w:id="10" w:name="_Toc154219718"/>
+      <w:proofErr w:type="spellStart"/>
+      <w:r>
+        <w:t>Kết</w:t>
+      </w:r>
+      <w:proofErr w:type="spellEnd"/>
+      <w:r>
+        <w:t xml:space="preserve"> </w:t>
+      </w:r>
+      <w:proofErr w:type="spellStart"/>
+      <w:r>
+        <w:t>quả</w:t>
+      </w:r>
+      <w:proofErr w:type="spellEnd"/>
+      <w:r>
+        <w:t xml:space="preserve"> </w:t>
+      </w:r>
+      <w:proofErr w:type="spellStart"/>
+      <w:r>
+        <w:t>kiểm</w:t>
+      </w:r>
+      <w:proofErr w:type="spellEnd"/>
+      <w:r>
+        <w:t xml:space="preserve"> </w:t>
+      </w:r>
+      <w:proofErr w:type="spellStart"/>
+      <w:r>
+        <w:t>thử</w:t>
+      </w:r>
+      <w:bookmarkEnd w:id="10"/>
+      <w:proofErr w:type="spellEnd"/>
+    </w:p>
+    <w:p>
+      <w:pPr>
+        <w:pStyle w:val="ListParagraph"/>
+        <w:numPr>
+          <w:ilvl w:val="0"/>
+          <w:numId w:val="2"/>
+        </w:numPr>
+        <w:rPr>
+          <w:lang w:val="vi-VN"/>
+        </w:rPr>
+      </w:pPr>
+      <w:proofErr w:type="spellStart"/>
+      <w:r>
+        <w:t>Thống</w:t>
+      </w:r>
+      <w:proofErr w:type="spellEnd"/>
+      <w:r>
+        <w:t xml:space="preserve"> </w:t>
+      </w:r>
+      <w:proofErr w:type="spellStart"/>
+      <w:r>
+        <w:t>kê</w:t>
+      </w:r>
+      <w:proofErr w:type="spellEnd"/>
+      <w:r>
+        <w:t xml:space="preserve"> </w:t>
+      </w:r>
+      <w:proofErr w:type="spellStart"/>
+      <w:r>
+        <w:t>kết</w:t>
+      </w:r>
+      <w:proofErr w:type="spellEnd"/>
+      <w:r>
+        <w:t xml:space="preserve"> </w:t>
+      </w:r>
+      <w:proofErr w:type="spellStart"/>
+      <w:r>
+        <w:t>quả</w:t>
+      </w:r>
+      <w:proofErr w:type="spellEnd"/>
+      <w:r>
+        <w:t xml:space="preserve"> </w:t>
+      </w:r>
+      <w:proofErr w:type="spellStart"/>
+      <w:r>
+        <w:t>kiểm</w:t>
+      </w:r>
+      <w:proofErr w:type="spellEnd"/>
+      <w:r>
+        <w:t xml:space="preserve"> </w:t>
+      </w:r>
+      <w:proofErr w:type="spellStart"/>
+      <w:proofErr w:type="gramStart"/>
+      <w:r>
+        <w:t>thử</w:t>
+      </w:r>
+      <w:proofErr w:type="spellEnd"/>
+      <w:r>
+        <w:rPr>
+          <w:lang w:val="vi-VN"/>
+        </w:rPr>
+        <w:t xml:space="preserve"> :</w:t>
+      </w:r>
+      <w:proofErr w:type="gramEnd"/>
+      <w:r>
+        <w:rPr>
+          <w:lang w:val="vi-VN"/>
+        </w:rPr>
+        <w:t xml:space="preserve"> </w:t>
+      </w:r>
+    </w:p>
+    <w:p>
+      <w:pPr>
+        <w:pStyle w:val="ListParagraph"/>
+        <w:numPr>
+          <w:ilvl w:val="0"/>
+          <w:numId w:val="2"/>
+        </w:numPr>
+        <w:rPr>
+          <w:lang w:val="vi-VN"/>
+        </w:rPr>
+      </w:pPr>
+      <w:r>
+        <w:rPr>
+          <w:lang w:val="vi-VN"/>
+        </w:rPr>
+        <w:t>T</w:t>
+      </w:r>
+      <w:proofErr w:type="spellStart"/>
+      <w:r>
+        <w:t>ổng</w:t>
+      </w:r>
+      <w:proofErr w:type="spellEnd"/>
+      <w:r>
+        <w:t xml:space="preserve"> </w:t>
+      </w:r>
+      <w:proofErr w:type="spellStart"/>
+      <w:r>
+        <w:t>số</w:t>
+      </w:r>
+      <w:proofErr w:type="spellEnd"/>
+      <w:r>
+        <w:t xml:space="preserve"> Test Case </w:t>
+      </w:r>
+      <w:proofErr w:type="spellStart"/>
+      <w:r>
+        <w:t>thực</w:t>
+      </w:r>
+      <w:proofErr w:type="spellEnd"/>
+      <w:r>
+        <w:t xml:space="preserve"> </w:t>
+      </w:r>
+      <w:proofErr w:type="spellStart"/>
+      <w:r>
+        <w:t>hiện</w:t>
+      </w:r>
+      <w:proofErr w:type="spellEnd"/>
+      <w:r>
+        <w:rPr>
+          <w:lang w:val="vi-VN"/>
+        </w:rPr>
+        <w:t xml:space="preserve"> : 6</w:t>
+      </w:r>
+    </w:p>
+    <w:p>
+      <w:pPr>
+        <w:pStyle w:val="ListParagraph"/>
+        <w:numPr>
+          <w:ilvl w:val="0"/>
+          <w:numId w:val="2"/>
+        </w:numPr>
+        <w:rPr>
+          <w:lang w:val="vi-VN"/>
+        </w:rPr>
+      </w:pPr>
+      <w:r>
+        <w:rPr>
+          <w:lang w:val="vi-VN"/>
+        </w:rPr>
+        <w:t>K</w:t>
+      </w:r>
+      <w:proofErr w:type="spellStart"/>
+      <w:r>
+        <w:t>ết</w:t>
+      </w:r>
+      <w:proofErr w:type="spellEnd"/>
+      <w:r>
+        <w:t xml:space="preserve"> </w:t>
+      </w:r>
+      <w:proofErr w:type="spellStart"/>
+      <w:r>
+        <w:t>quả</w:t>
+      </w:r>
+      <w:proofErr w:type="spellEnd"/>
+      <w:r>
+        <w:t xml:space="preserve"> </w:t>
+      </w:r>
+      <w:proofErr w:type="spellStart"/>
+      <w:r>
+        <w:t>dự</w:t>
+      </w:r>
+      <w:proofErr w:type="spellEnd"/>
+      <w:r>
+        <w:t xml:space="preserve"> </w:t>
+      </w:r>
+      <w:proofErr w:type="spellStart"/>
+      <w:r>
+        <w:t>kiến</w:t>
+      </w:r>
+      <w:proofErr w:type="spellEnd"/>
+      <w:r>
+        <w:rPr>
+          <w:lang w:val="vi-VN"/>
+        </w:rPr>
+        <w:t xml:space="preserve"> : lập trình viên thực hiện hết chức nang không bị lỗi , đem lại cho người dùng sử dụng trang web tốt nhất có thể</w:t>
+      </w:r>
+    </w:p>
+    <w:p>
+      <w:pPr>
+        <w:pStyle w:val="ListParagraph"/>
+        <w:numPr>
+          <w:ilvl w:val="0"/>
+          <w:numId w:val="2"/>
+        </w:numPr>
+        <w:rPr>
+          <w:lang w:val="vi-VN"/>
+        </w:rPr>
+      </w:pPr>
+      <w:r>
+        <w:rPr>
+          <w:lang w:val="vi-VN"/>
+        </w:rPr>
+        <w:t>K</w:t>
+      </w:r>
+      <w:proofErr w:type="spellStart"/>
+      <w:r>
+        <w:t>ết</w:t>
+      </w:r>
+      <w:proofErr w:type="spellEnd"/>
+      <w:r>
+        <w:t xml:space="preserve"> </w:t>
+      </w:r>
+      <w:proofErr w:type="spellStart"/>
+      <w:r>
+        <w:t>quả</w:t>
+      </w:r>
+      <w:proofErr w:type="spellEnd"/>
+      <w:r>
+        <w:t xml:space="preserve"> </w:t>
+      </w:r>
+      <w:proofErr w:type="spellStart"/>
+      <w:r>
+        <w:t>thực</w:t>
+      </w:r>
+      <w:proofErr w:type="spellEnd"/>
+      <w:r>
+        <w:t xml:space="preserve"> </w:t>
+      </w:r>
+      <w:proofErr w:type="spellStart"/>
+      <w:r>
+        <w:t>tế</w:t>
+      </w:r>
+      <w:proofErr w:type="spellEnd"/>
+      <w:r>
+        <w:rPr>
+          <w:lang w:val="vi-VN"/>
+        </w:rPr>
+        <w:t xml:space="preserve"> : có 1 vài điểm sơ sót, giao diện nặng làm cho trải nghiệm tệ đi  , quá nhiều chuyển trang không cần thiết. ngoài ra các chức năng hoạt động ổn thoả</w:t>
+      </w:r>
+    </w:p>
+    <w:p>
+      <w:pPr>
+        <w:pStyle w:val="Heading2"/>
+      </w:pPr>
+      <w:bookmarkStart w:id="11" w:name="_Toc154219719"/>
+      <w:proofErr w:type="spellStart"/>
+      <w:r>
+        <w:t>Danh</w:t>
+      </w:r>
+      <w:proofErr w:type="spellEnd"/>
+      <w:r>
+        <w:t xml:space="preserve"> </w:t>
+      </w:r>
+      <w:proofErr w:type="spellStart"/>
+      <w:r>
+        <w:t>sách</w:t>
+      </w:r>
+      <w:proofErr w:type="spellEnd"/>
+      <w:r>
+        <w:t xml:space="preserve"> </w:t>
+      </w:r>
+      <w:proofErr w:type="spellStart"/>
+      <w:r>
+        <w:t>lỗi</w:t>
+      </w:r>
+      <w:proofErr w:type="spellEnd"/>
+      <w:r>
+        <w:t xml:space="preserve"> </w:t>
+      </w:r>
+      <w:proofErr w:type="spellStart"/>
+      <w:r>
+        <w:t>tìm</w:t>
+      </w:r>
+      <w:proofErr w:type="spellEnd"/>
+      <w:r>
+        <w:t xml:space="preserve"> </w:t>
+      </w:r>
+      <w:proofErr w:type="spellStart"/>
+      <w:r>
+        <w:t>được</w:t>
+      </w:r>
+      <w:bookmarkEnd w:id="11"/>
+      <w:proofErr w:type="spellEnd"/>
+    </w:p>
+    <w:tbl>
+      <w:tblPr>
+        <w:tblW w:w="9756" w:type="dxa"/>
+        <w:tblInd w:w="-72" w:type="dxa"/>
+        <w:tblBorders>
+          <w:top w:val="single" w:sz="4" w:space="0" w:color="auto"/>
+          <w:left w:val="single" w:sz="4" w:space="0" w:color="auto"/>
+          <w:bottom w:val="single" w:sz="4" w:space="0" w:color="auto"/>
+          <w:right w:val="single" w:sz="4" w:space="0" w:color="auto"/>
+          <w:insideH w:val="single" w:sz="4" w:space="0" w:color="auto"/>
+          <w:insideV w:val="single" w:sz="4" w:space="0" w:color="auto"/>
+        </w:tblBorders>
+        <w:tblLayout w:type="fixed"/>
+        <w:tblLook w:val="01E0" w:firstRow="1" w:lastRow="1" w:firstColumn="1" w:lastColumn="1" w:noHBand="0" w:noVBand="0"/>
+      </w:tblPr>
+      <w:tblGrid>
+        <w:gridCol w:w="1507"/>
+        <w:gridCol w:w="3533"/>
+        <w:gridCol w:w="2520"/>
+        <w:gridCol w:w="576"/>
+        <w:gridCol w:w="540"/>
+        <w:gridCol w:w="540"/>
+        <w:gridCol w:w="540"/>
+      </w:tblGrid>
+      <w:tr>
+        <w:tc>
+          <w:tcPr>
+            <w:tcW w:w="1507" w:type="dxa"/>
+            <w:vMerge w:val="restart"/>
+            <w:shd w:val="clear" w:color="auto" w:fill="C0C0C0"/>
+          </w:tcPr>
+          <w:p>
+            <w:pPr>
+              <w:jc w:val="center"/>
+            </w:pPr>
+            <w:r>
+              <w:t>Test case Id</w:t>
+            </w:r>
+          </w:p>
+        </w:tc>
+        <w:tc>
+          <w:tcPr>
+            <w:tcW w:w="3533" w:type="dxa"/>
+            <w:vMerge w:val="restart"/>
+            <w:shd w:val="clear" w:color="auto" w:fill="C0C0C0"/>
+          </w:tcPr>
+          <w:p>
+            <w:pPr>
+              <w:jc w:val="center"/>
+            </w:pPr>
+            <w:proofErr w:type="spellStart"/>
+            <w:r>
+              <w:t>Nội</w:t>
+            </w:r>
+            <w:proofErr w:type="spellEnd"/>
+            <w:r>
+              <w:t xml:space="preserve"> dung </w:t>
+            </w:r>
+            <w:proofErr w:type="spellStart"/>
+            <w:r>
+              <w:t>lỗi</w:t>
+            </w:r>
+            <w:proofErr w:type="spellEnd"/>
+          </w:p>
+        </w:tc>
+        <w:tc>
+          <w:tcPr>
+            <w:tcW w:w="2520" w:type="dxa"/>
+            <w:vMerge w:val="restart"/>
+            <w:shd w:val="clear" w:color="auto" w:fill="C0C0C0"/>
+          </w:tcPr>
+          <w:p>
+            <w:pPr>
+              <w:jc w:val="center"/>
+            </w:pPr>
+            <w:proofErr w:type="spellStart"/>
+            <w:r>
+              <w:t>Đề</w:t>
+            </w:r>
+            <w:proofErr w:type="spellEnd"/>
+            <w:r>
+              <w:t xml:space="preserve"> </w:t>
+            </w:r>
+            <w:proofErr w:type="spellStart"/>
+            <w:r>
+              <w:t>nghị</w:t>
+            </w:r>
+            <w:proofErr w:type="spellEnd"/>
+            <w:r>
+              <w:t xml:space="preserve"> </w:t>
+            </w:r>
+            <w:proofErr w:type="spellStart"/>
+            <w:r>
+              <w:t>sửa</w:t>
+            </w:r>
+            <w:proofErr w:type="spellEnd"/>
+          </w:p>
+        </w:tc>
+        <w:tc>
+          <w:tcPr>
+            <w:tcW w:w="2196" w:type="dxa"/>
+            <w:gridSpan w:val="4"/>
+            <w:shd w:val="clear" w:color="auto" w:fill="C0C0C0"/>
+          </w:tcPr>
+          <w:p>
+            <w:pPr>
+              <w:jc w:val="center"/>
+            </w:pPr>
+            <w:proofErr w:type="spellStart"/>
+            <w:r>
+              <w:t>Mức</w:t>
+            </w:r>
+            <w:proofErr w:type="spellEnd"/>
+            <w:r>
+              <w:t xml:space="preserve"> </w:t>
+            </w:r>
+            <w:proofErr w:type="spellStart"/>
+            <w:r>
+              <w:t>độ</w:t>
+            </w:r>
+            <w:proofErr w:type="spellEnd"/>
+            <w:r>
+              <w:t xml:space="preserve"> </w:t>
+            </w:r>
+            <w:proofErr w:type="spellStart"/>
+            <w:r>
+              <w:t>nghiêm</w:t>
+            </w:r>
+            <w:proofErr w:type="spellEnd"/>
+            <w:r>
+              <w:t xml:space="preserve"> </w:t>
+            </w:r>
+            <w:proofErr w:type="spellStart"/>
+            <w:r>
+              <w:t>trọng</w:t>
+            </w:r>
+            <w:proofErr w:type="spellEnd"/>
+          </w:p>
+        </w:tc>
+      </w:tr>
+      <w:tr>
+        <w:tc>
+          <w:tcPr>
+            <w:tcW w:w="1507" w:type="dxa"/>
+            <w:vMerge/>
+            <w:shd w:val="clear" w:color="auto" w:fill="C0C0C0"/>
+          </w:tcPr>
+          <w:p>
+            <w:pPr>
+              <w:jc w:val="center"/>
+            </w:pPr>
+          </w:p>
+        </w:tc>
+        <w:tc>
+          <w:tcPr>
+            <w:tcW w:w="3533" w:type="dxa"/>
+            <w:vMerge/>
+            <w:shd w:val="clear" w:color="auto" w:fill="C0C0C0"/>
+          </w:tcPr>
+          <w:p>
+            <w:pPr>
+              <w:jc w:val="center"/>
+            </w:pPr>
+          </w:p>
+        </w:tc>
+        <w:tc>
+          <w:tcPr>
+            <w:tcW w:w="2520" w:type="dxa"/>
+            <w:vMerge/>
+            <w:shd w:val="clear" w:color="auto" w:fill="C0C0C0"/>
+          </w:tcPr>
+          <w:p>
+            <w:pPr>
+              <w:jc w:val="center"/>
+            </w:pPr>
+          </w:p>
+        </w:tc>
+        <w:tc>
+          <w:tcPr>
+            <w:tcW w:w="576" w:type="dxa"/>
+            <w:shd w:val="clear" w:color="auto" w:fill="C0C0C0"/>
+          </w:tcPr>
+          <w:p>
+            <w:pPr>
+              <w:jc w:val="center"/>
+            </w:pPr>
+            <w:r>
+              <w:t>1</w:t>
+            </w:r>
+          </w:p>
+        </w:tc>
+        <w:tc>
+          <w:tcPr>
+            <w:tcW w:w="540" w:type="dxa"/>
+            <w:shd w:val="clear" w:color="auto" w:fill="C0C0C0"/>
+          </w:tcPr>
+          <w:p>
+            <w:pPr>
+              <w:jc w:val="center"/>
+            </w:pPr>
+            <w:r>
+              <w:t>2</w:t>
+            </w:r>
+          </w:p>
+        </w:tc>
+        <w:tc>
+          <w:tcPr>
+            <w:tcW w:w="540" w:type="dxa"/>
+            <w:shd w:val="clear" w:color="auto" w:fill="C0C0C0"/>
+          </w:tcPr>
+          <w:p>
+            <w:pPr>
+              <w:jc w:val="center"/>
+            </w:pPr>
+            <w:r>
+              <w:t>3</w:t>
+            </w:r>
+          </w:p>
+        </w:tc>
+        <w:tc>
+          <w:tcPr>
+            <w:tcW w:w="540" w:type="dxa"/>
+            <w:shd w:val="clear" w:color="auto" w:fill="C0C0C0"/>
+          </w:tcPr>
+          <w:p>
+            <w:pPr>
+              <w:jc w:val="center"/>
+            </w:pPr>
+            <w:r>
+              <w:t>4</w:t>
+            </w:r>
+          </w:p>
+        </w:tc>
+      </w:tr>
+      <w:tr>
+        <w:tc>
+          <w:tcPr>
+            <w:tcW w:w="1507" w:type="dxa"/>
+            <w:shd w:val="clear" w:color="auto" w:fill="auto"/>
+          </w:tcPr>
+          <w:p>
+            <w:proofErr w:type="spellStart"/>
+            <w:r>
+              <w:rPr>
+                <w:b/>
+              </w:rPr>
+              <w:t>InputVC</w:t>
+            </w:r>
+            <w:proofErr w:type="spellEnd"/>
+            <w:r>
+              <w:rPr>
+                <w:b/>
+                <w:lang w:val="vi-VN"/>
+              </w:rPr>
+              <w:t>_</w:t>
+            </w:r>
+            <w:r>
+              <w:rPr>
+                <w:b/>
+              </w:rPr>
+              <w:t>0</w:t>
+            </w:r>
+            <w:r>
+              <w:rPr>
+                <w:b/>
+                <w:lang w:val="vi-VN"/>
+              </w:rPr>
+              <w:t>2</w:t>
+            </w:r>
+          </w:p>
+        </w:tc>
+        <w:tc>
+          <w:tcPr>
+            <w:tcW w:w="3533" w:type="dxa"/>
+            <w:shd w:val="clear" w:color="auto" w:fill="auto"/>
+          </w:tcPr>
+          <w:p>
+            <w:pPr>
+              <w:rPr>
+                <w:lang w:val="vi-VN"/>
+              </w:rPr>
+            </w:pPr>
+            <w:r>
+              <w:rPr>
+                <w:lang w:val="vi-VN"/>
+              </w:rPr>
+              <w:t>Thực hiện nhập thông tin đã có sẵn vẫn thực hiện được</w:t>
+            </w:r>
+          </w:p>
+        </w:tc>
+        <w:tc>
+          <w:tcPr>
+            <w:tcW w:w="2520" w:type="dxa"/>
+            <w:shd w:val="clear" w:color="auto" w:fill="auto"/>
+          </w:tcPr>
+          <w:p>
+            <w:pPr>
+              <w:rPr>
+                <w:lang w:val="vi-VN"/>
+              </w:rPr>
+            </w:pPr>
+            <w:r>
+              <w:rPr>
+                <w:lang w:val="vi-VN"/>
+              </w:rPr>
+              <w:t>Tên loại xe không được lập lại</w:t>
+            </w:r>
+          </w:p>
+        </w:tc>
+        <w:tc>
+          <w:tcPr>
+            <w:tcW w:w="576" w:type="dxa"/>
+            <w:shd w:val="clear" w:color="auto" w:fill="auto"/>
+          </w:tcPr>
+          <w:p>
+            <w:pPr>
+              <w:rPr>
+                <w:lang w:val="vi-VN"/>
+              </w:rPr>
+            </w:pPr>
+            <w:r>
+              <w:rPr>
+                <w:lang w:val="vi-VN"/>
+              </w:rPr>
+              <w:t>V</w:t>
+            </w:r>
+          </w:p>
+        </w:tc>
+        <w:tc>
+          <w:tcPr>
+            <w:tcW w:w="540" w:type="dxa"/>
+            <w:shd w:val="clear" w:color="auto" w:fill="auto"/>
+          </w:tcPr>
+          <w:p/>
+        </w:tc>
+        <w:tc>
+          <w:tcPr>
+            <w:tcW w:w="540" w:type="dxa"/>
+            <w:shd w:val="clear" w:color="auto" w:fill="auto"/>
+          </w:tcPr>
+          <w:p/>
+        </w:tc>
+        <w:tc>
+          <w:tcPr>
+            <w:tcW w:w="540" w:type="dxa"/>
+            <w:shd w:val="clear" w:color="auto" w:fill="auto"/>
+          </w:tcPr>
+          <w:p/>
+        </w:tc>
+      </w:tr>
+      <w:tr>
+        <w:tc>
+          <w:tcPr>
+            <w:tcW w:w="1507" w:type="dxa"/>
+            <w:shd w:val="clear" w:color="auto" w:fill="auto"/>
+          </w:tcPr>
+          <w:p/>
+        </w:tc>
+        <w:tc>
+          <w:tcPr>
+            <w:tcW w:w="3533" w:type="dxa"/>
+            <w:shd w:val="clear" w:color="auto" w:fill="auto"/>
+          </w:tcPr>
+          <w:p/>
+        </w:tc>
+        <w:tc>
+          <w:tcPr>
+            <w:tcW w:w="2520" w:type="dxa"/>
+            <w:shd w:val="clear" w:color="auto" w:fill="auto"/>
+          </w:tcPr>
+          <w:p/>
+        </w:tc>
+        <w:tc>
+          <w:tcPr>
+            <w:tcW w:w="576" w:type="dxa"/>
+            <w:shd w:val="clear" w:color="auto" w:fill="auto"/>
+          </w:tcPr>
+          <w:p/>
+        </w:tc>
+        <w:tc>
+          <w:tcPr>
+            <w:tcW w:w="540" w:type="dxa"/>
+            <w:shd w:val="clear" w:color="auto" w:fill="auto"/>
+          </w:tcPr>
+          <w:p/>
+        </w:tc>
+        <w:tc>
+          <w:tcPr>
+            <w:tcW w:w="540" w:type="dxa"/>
+            <w:shd w:val="clear" w:color="auto" w:fill="auto"/>
+          </w:tcPr>
+          <w:p/>
+        </w:tc>
+        <w:tc>
+          <w:tcPr>
+            <w:tcW w:w="540" w:type="dxa"/>
+            <w:shd w:val="clear" w:color="auto" w:fill="auto"/>
+          </w:tcPr>
+          <w:p/>
+        </w:tc>
+      </w:tr>
+    </w:tbl>
+    <w:p/>
+    <w:p>
+      <w:pPr>
+        <w:pStyle w:val="Heading1"/>
+      </w:pPr>
+      <w:bookmarkStart w:id="12" w:name="_Toc154219720"/>
+      <w:proofErr w:type="spellStart"/>
+      <w:r>
+        <w:t>Nhận</w:t>
+      </w:r>
+      <w:proofErr w:type="spellEnd"/>
+      <w:r>
+        <w:t xml:space="preserve"> </w:t>
+      </w:r>
+      <w:proofErr w:type="spellStart"/>
+      <w:r>
+        <w:t>xét</w:t>
+      </w:r>
+      <w:proofErr w:type="spellEnd"/>
+      <w:r>
+        <w:t xml:space="preserve">, </w:t>
+      </w:r>
+      <w:proofErr w:type="spellStart"/>
+      <w:r>
+        <w:t>đánh</w:t>
+      </w:r>
+      <w:proofErr w:type="spellEnd"/>
+      <w:r>
+        <w:t xml:space="preserve"> </w:t>
+      </w:r>
+      <w:proofErr w:type="spellStart"/>
+      <w:r>
+        <w:t>giá</w:t>
+      </w:r>
+      <w:proofErr w:type="spellEnd"/>
+      <w:r>
+        <w:t xml:space="preserve"> </w:t>
+      </w:r>
+      <w:proofErr w:type="spellStart"/>
+      <w:r>
+        <w:t>và</w:t>
+      </w:r>
+      <w:proofErr w:type="spellEnd"/>
+      <w:r>
+        <w:t xml:space="preserve"> </w:t>
+      </w:r>
+      <w:proofErr w:type="spellStart"/>
+      <w:r>
+        <w:t>đề</w:t>
+      </w:r>
+      <w:proofErr w:type="spellEnd"/>
+      <w:r>
+        <w:t xml:space="preserve"> </w:t>
+      </w:r>
+      <w:proofErr w:type="spellStart"/>
+      <w:r>
+        <w:t>xuất</w:t>
+      </w:r>
+      <w:bookmarkEnd w:id="12"/>
+      <w:proofErr w:type="spellEnd"/>
+    </w:p>
+    <w:p>
+      <w:pPr>
+        <w:ind w:left="432"/>
+      </w:pPr>
+      <w:proofErr w:type="spellStart"/>
+      <w:r>
+        <w:t>Sinh</w:t>
+      </w:r>
+      <w:proofErr w:type="spellEnd"/>
+      <w:r>
+        <w:t xml:space="preserve"> </w:t>
+      </w:r>
+      <w:proofErr w:type="spellStart"/>
+      <w:r>
+        <w:t>viên</w:t>
+      </w:r>
+      <w:proofErr w:type="spellEnd"/>
+      <w:r>
+        <w:t xml:space="preserve"> </w:t>
+      </w:r>
+      <w:proofErr w:type="spellStart"/>
+      <w:r>
+        <w:t>nhận</w:t>
+      </w:r>
+      <w:proofErr w:type="spellEnd"/>
+      <w:r>
+        <w:t xml:space="preserve"> </w:t>
+      </w:r>
+      <w:proofErr w:type="spellStart"/>
+      <w:r>
+        <w:t>xét</w:t>
+      </w:r>
+      <w:proofErr w:type="spellEnd"/>
+      <w:r>
+        <w:t xml:space="preserve">, </w:t>
+      </w:r>
+      <w:proofErr w:type="spellStart"/>
+      <w:r>
+        <w:t>đánh</w:t>
+      </w:r>
+      <w:proofErr w:type="spellEnd"/>
+      <w:r>
+        <w:t xml:space="preserve"> </w:t>
+      </w:r>
+      <w:proofErr w:type="spellStart"/>
+      <w:r>
+        <w:t>giá</w:t>
+      </w:r>
+      <w:proofErr w:type="spellEnd"/>
+      <w:r>
+        <w:t xml:space="preserve"> </w:t>
+      </w:r>
+      <w:proofErr w:type="spellStart"/>
+      <w:r>
+        <w:t>về</w:t>
+      </w:r>
+      <w:proofErr w:type="spellEnd"/>
+      <w:r>
+        <w:t xml:space="preserve"> </w:t>
+      </w:r>
+      <w:proofErr w:type="spellStart"/>
+      <w:r>
+        <w:t>đồ</w:t>
+      </w:r>
+      <w:proofErr w:type="spellEnd"/>
+      <w:r>
+        <w:t xml:space="preserve"> </w:t>
+      </w:r>
+      <w:proofErr w:type="spellStart"/>
+      <w:r>
+        <w:t>án</w:t>
+      </w:r>
+      <w:proofErr w:type="spellEnd"/>
+      <w:r>
+        <w:t xml:space="preserve"> </w:t>
+      </w:r>
+      <w:proofErr w:type="spellStart"/>
+      <w:r>
+        <w:t>dựa</w:t>
+      </w:r>
+      <w:proofErr w:type="spellEnd"/>
+      <w:r>
+        <w:t xml:space="preserve"> </w:t>
+      </w:r>
+      <w:proofErr w:type="spellStart"/>
+      <w:r>
+        <w:t>trên</w:t>
+      </w:r>
+      <w:proofErr w:type="spellEnd"/>
+      <w:r>
+        <w:t xml:space="preserve"> </w:t>
+      </w:r>
+      <w:proofErr w:type="spellStart"/>
+      <w:r>
+        <w:t>những</w:t>
+      </w:r>
+      <w:proofErr w:type="spellEnd"/>
+      <w:r>
+        <w:t xml:space="preserve"> </w:t>
+      </w:r>
+      <w:proofErr w:type="spellStart"/>
+      <w:r>
+        <w:t>kết</w:t>
+      </w:r>
+      <w:proofErr w:type="spellEnd"/>
+      <w:r>
+        <w:t xml:space="preserve"> </w:t>
+      </w:r>
+      <w:proofErr w:type="spellStart"/>
+      <w:r>
+        <w:t>quả</w:t>
+      </w:r>
+      <w:proofErr w:type="spellEnd"/>
+      <w:r>
+        <w:t xml:space="preserve"> </w:t>
+      </w:r>
+      <w:proofErr w:type="spellStart"/>
+      <w:r>
+        <w:t>đạt</w:t>
+      </w:r>
+      <w:proofErr w:type="spellEnd"/>
+      <w:r>
+        <w:t xml:space="preserve"> </w:t>
+      </w:r>
+      <w:proofErr w:type="spellStart"/>
+      <w:r>
+        <w:t>được</w:t>
+      </w:r>
+      <w:proofErr w:type="spellEnd"/>
+      <w:r>
+        <w:t>.</w:t>
+      </w:r>
+    </w:p>
+    <w:p>
+      <w:pPr>
+        <w:ind w:left="432"/>
+      </w:pPr>
+      <w:proofErr w:type="spellStart"/>
+      <w:r>
+        <w:t>Sinh</w:t>
+      </w:r>
+      <w:proofErr w:type="spellEnd"/>
+      <w:r>
+        <w:t xml:space="preserve"> </w:t>
+      </w:r>
+      <w:proofErr w:type="spellStart"/>
+      <w:r>
+        <w:t>viên</w:t>
+      </w:r>
+      <w:proofErr w:type="spellEnd"/>
+      <w:r>
+        <w:t xml:space="preserve"> </w:t>
+      </w:r>
+      <w:proofErr w:type="spellStart"/>
+      <w:r>
+        <w:t>có</w:t>
+      </w:r>
+      <w:proofErr w:type="spellEnd"/>
+      <w:r>
+        <w:t xml:space="preserve"> </w:t>
+      </w:r>
+      <w:proofErr w:type="spellStart"/>
+      <w:r>
+        <w:t>thể</w:t>
+      </w:r>
+      <w:proofErr w:type="spellEnd"/>
+      <w:r>
+        <w:t xml:space="preserve"> </w:t>
+      </w:r>
+      <w:proofErr w:type="spellStart"/>
+      <w:r>
+        <w:t>tự</w:t>
+      </w:r>
+      <w:proofErr w:type="spellEnd"/>
+      <w:r>
+        <w:t xml:space="preserve"> do </w:t>
+      </w:r>
+      <w:proofErr w:type="spellStart"/>
+      <w:r>
+        <w:t>đề</w:t>
+      </w:r>
+      <w:proofErr w:type="spellEnd"/>
+      <w:r>
+        <w:t xml:space="preserve"> </w:t>
+      </w:r>
+      <w:proofErr w:type="spellStart"/>
+      <w:r>
+        <w:t>xuất</w:t>
+      </w:r>
+      <w:proofErr w:type="spellEnd"/>
+      <w:r>
+        <w:t xml:space="preserve"> </w:t>
+      </w:r>
+      <w:proofErr w:type="spellStart"/>
+      <w:r>
+        <w:t>những</w:t>
+      </w:r>
+      <w:proofErr w:type="spellEnd"/>
+      <w:r>
+        <w:t xml:space="preserve"> ý </w:t>
+      </w:r>
+      <w:proofErr w:type="spellStart"/>
+      <w:r>
+        <w:t>tưởng</w:t>
+      </w:r>
+      <w:proofErr w:type="spellEnd"/>
+      <w:r>
+        <w:t xml:space="preserve"> </w:t>
+      </w:r>
+      <w:proofErr w:type="spellStart"/>
+      <w:r>
+        <w:t>cải</w:t>
+      </w:r>
+      <w:proofErr w:type="spellEnd"/>
+      <w:r>
+        <w:t xml:space="preserve"> </w:t>
+      </w:r>
+      <w:proofErr w:type="spellStart"/>
+      <w:r>
+        <w:t>tiến</w:t>
+      </w:r>
+      <w:proofErr w:type="spellEnd"/>
+      <w:r>
+        <w:t xml:space="preserve"> </w:t>
+      </w:r>
+      <w:proofErr w:type="spellStart"/>
+      <w:r>
+        <w:t>của</w:t>
+      </w:r>
+      <w:proofErr w:type="spellEnd"/>
+      <w:r>
+        <w:t xml:space="preserve"> </w:t>
+      </w:r>
+      <w:proofErr w:type="spellStart"/>
+      <w:r>
+        <w:t>mình</w:t>
+      </w:r>
+      <w:proofErr w:type="spellEnd"/>
+      <w:r>
+        <w:t xml:space="preserve"> </w:t>
+      </w:r>
+      <w:proofErr w:type="spellStart"/>
+      <w:r>
+        <w:t>cho</w:t>
+      </w:r>
+      <w:proofErr w:type="spellEnd"/>
+      <w:r>
+        <w:t xml:space="preserve"> </w:t>
+      </w:r>
+      <w:proofErr w:type="spellStart"/>
+      <w:r>
+        <w:t>đồ</w:t>
+      </w:r>
+      <w:proofErr w:type="spellEnd"/>
+      <w:r>
+        <w:t xml:space="preserve"> </w:t>
+      </w:r>
+      <w:proofErr w:type="spellStart"/>
+      <w:r>
+        <w:t>án</w:t>
+      </w:r>
+      <w:proofErr w:type="spellEnd"/>
+      <w:r>
+        <w:t>.</w:t>
+      </w:r>
+    </w:p>
+    <w:p>
+      <w:pPr>
+        <w:ind w:left="432"/>
+      </w:pPr>
+      <w:proofErr w:type="spellStart"/>
+      <w:r>
+        <w:t>Tất</w:t>
+      </w:r>
+      <w:proofErr w:type="spellEnd"/>
+      <w:r>
+        <w:t xml:space="preserve"> </w:t>
+      </w:r>
+      <w:proofErr w:type="spellStart"/>
+      <w:r>
+        <w:t>cả</w:t>
+      </w:r>
+      <w:proofErr w:type="spellEnd"/>
+      <w:r>
+        <w:t xml:space="preserve"> </w:t>
+      </w:r>
+      <w:proofErr w:type="spellStart"/>
+      <w:r>
+        <w:t>những</w:t>
+      </w:r>
+      <w:proofErr w:type="spellEnd"/>
+      <w:r>
+        <w:t xml:space="preserve"> </w:t>
+      </w:r>
+      <w:proofErr w:type="spellStart"/>
+      <w:r>
+        <w:t>gì</w:t>
+      </w:r>
+      <w:proofErr w:type="spellEnd"/>
+      <w:r>
+        <w:t xml:space="preserve"> </w:t>
+      </w:r>
+      <w:proofErr w:type="spellStart"/>
+      <w:r>
+        <w:t>sinh</w:t>
+      </w:r>
+      <w:proofErr w:type="spellEnd"/>
+      <w:r>
+        <w:t xml:space="preserve"> </w:t>
+      </w:r>
+      <w:proofErr w:type="spellStart"/>
+      <w:r>
+        <w:t>viên</w:t>
+      </w:r>
+      <w:proofErr w:type="spellEnd"/>
+      <w:r>
+        <w:t xml:space="preserve"> </w:t>
+      </w:r>
+      <w:proofErr w:type="spellStart"/>
+      <w:r>
+        <w:t>nghĩ</w:t>
+      </w:r>
+      <w:proofErr w:type="spellEnd"/>
+      <w:r>
+        <w:t xml:space="preserve"> </w:t>
+      </w:r>
+      <w:proofErr w:type="spellStart"/>
+      <w:r>
+        <w:t>ra</w:t>
+      </w:r>
+      <w:proofErr w:type="spellEnd"/>
+      <w:r>
+        <w:t xml:space="preserve">, </w:t>
+      </w:r>
+      <w:proofErr w:type="spellStart"/>
+      <w:r>
+        <w:t>kể</w:t>
+      </w:r>
+      <w:proofErr w:type="spellEnd"/>
+      <w:r>
+        <w:t xml:space="preserve"> </w:t>
+      </w:r>
+      <w:proofErr w:type="spellStart"/>
+      <w:r>
+        <w:t>cả</w:t>
+      </w:r>
+      <w:proofErr w:type="spellEnd"/>
+      <w:r>
+        <w:t xml:space="preserve"> </w:t>
+      </w:r>
+      <w:proofErr w:type="spellStart"/>
+      <w:r>
+        <w:t>việc</w:t>
+      </w:r>
+      <w:proofErr w:type="spellEnd"/>
+      <w:r>
+        <w:t xml:space="preserve"> </w:t>
+      </w:r>
+      <w:proofErr w:type="spellStart"/>
+      <w:r>
+        <w:t>tổ</w:t>
+      </w:r>
+      <w:proofErr w:type="spellEnd"/>
+      <w:r>
+        <w:t xml:space="preserve"> </w:t>
+      </w:r>
+      <w:proofErr w:type="spellStart"/>
+      <w:r>
+        <w:t>chức</w:t>
+      </w:r>
+      <w:proofErr w:type="spellEnd"/>
+      <w:r>
+        <w:t xml:space="preserve"> </w:t>
+      </w:r>
+      <w:proofErr w:type="spellStart"/>
+      <w:r>
+        <w:t>lại</w:t>
+      </w:r>
+      <w:proofErr w:type="spellEnd"/>
+      <w:r>
+        <w:t xml:space="preserve"> file template </w:t>
+      </w:r>
+      <w:proofErr w:type="spellStart"/>
+      <w:r>
+        <w:t>này</w:t>
+      </w:r>
+      <w:proofErr w:type="spellEnd"/>
+      <w:r>
+        <w:t xml:space="preserve"> </w:t>
+      </w:r>
+      <w:proofErr w:type="spellStart"/>
+      <w:r>
+        <w:t>sao</w:t>
+      </w:r>
+      <w:proofErr w:type="spellEnd"/>
+      <w:r>
+        <w:t xml:space="preserve"> </w:t>
+      </w:r>
+      <w:proofErr w:type="spellStart"/>
+      <w:r>
+        <w:t>cho</w:t>
+      </w:r>
+      <w:proofErr w:type="spellEnd"/>
+      <w:r>
+        <w:t xml:space="preserve"> </w:t>
+      </w:r>
+      <w:proofErr w:type="spellStart"/>
+      <w:r>
+        <w:t>hiệu</w:t>
+      </w:r>
+      <w:proofErr w:type="spellEnd"/>
+      <w:r>
+        <w:t xml:space="preserve"> </w:t>
+      </w:r>
+      <w:proofErr w:type="spellStart"/>
+      <w:r>
+        <w:t>quả</w:t>
+      </w:r>
+      <w:proofErr w:type="spellEnd"/>
+      <w:r>
+        <w:t>.</w:t>
+      </w:r>
+    </w:p>
     <w:p>
       <w:pPr>
         <w:rPr>
           <w:lang w:val="vi-VN"/>
         </w:rPr>
       </w:pPr>
-      <w:bookmarkStart w:id="3" w:name="_GoBack"/>
-      <w:bookmarkEnd w:id="3"/>
     </w:p>
     <w:sectPr>
       <w:pgSz w:w="12240" w:h="15840"/>
@@ -6478,6 +9878,118 @@
     </w:lvl>
   </w:abstractNum>
   <w:abstractNum w:abstractNumId="2" w15:restartNumberingAfterBreak="0">
+    <w:nsid w:val="4C855C2A"/>
+    <w:multiLevelType w:val="hybridMultilevel"/>
+    <w:tmpl w:val="53BEF37E"/>
+    <w:lvl w:ilvl="0" w:tplc="8968DAB0">
+      <w:numFmt w:val="bullet"/>
+      <w:lvlText w:val="-"/>
+      <w:lvlJc w:val="left"/>
+      <w:pPr>
+        <w:ind w:left="644" w:hanging="360"/>
+      </w:pPr>
+      <w:rPr>
+        <w:rFonts w:ascii="Calibri" w:eastAsiaTheme="minorHAnsi" w:hAnsi="Calibri" w:cs="Calibri" w:hint="default"/>
+      </w:rPr>
+    </w:lvl>
+    <w:lvl w:ilvl="1" w:tplc="04090003" w:tentative="1">
+      <w:start w:val="1"/>
+      <w:numFmt w:val="bullet"/>
+      <w:lvlText w:val="o"/>
+      <w:lvlJc w:val="left"/>
+      <w:pPr>
+        <w:ind w:left="1364" w:hanging="360"/>
+      </w:pPr>
+      <w:rPr>
+        <w:rFonts w:ascii="Courier New" w:hAnsi="Courier New" w:cs="Courier New" w:hint="default"/>
+      </w:rPr>
+    </w:lvl>
+    <w:lvl w:ilvl="2" w:tplc="04090005" w:tentative="1">
+      <w:start w:val="1"/>
+      <w:numFmt w:val="bullet"/>
+      <w:lvlText w:val=""/>
+      <w:lvlJc w:val="left"/>
+      <w:pPr>
+        <w:ind w:left="2084" w:hanging="360"/>
+      </w:pPr>
+      <w:rPr>
+        <w:rFonts w:ascii="Wingdings" w:hAnsi="Wingdings" w:hint="default"/>
+      </w:rPr>
+    </w:lvl>
+    <w:lvl w:ilvl="3" w:tplc="04090001" w:tentative="1">
+      <w:start w:val="1"/>
+      <w:numFmt w:val="bullet"/>
+      <w:lvlText w:val=""/>
+      <w:lvlJc w:val="left"/>
+      <w:pPr>
+        <w:ind w:left="2804" w:hanging="360"/>
+      </w:pPr>
+      <w:rPr>
+        <w:rFonts w:ascii="Symbol" w:hAnsi="Symbol" w:hint="default"/>
+      </w:rPr>
+    </w:lvl>
+    <w:lvl w:ilvl="4" w:tplc="04090003" w:tentative="1">
+      <w:start w:val="1"/>
+      <w:numFmt w:val="bullet"/>
+      <w:lvlText w:val="o"/>
+      <w:lvlJc w:val="left"/>
+      <w:pPr>
+        <w:ind w:left="3524" w:hanging="360"/>
+      </w:pPr>
+      <w:rPr>
+        <w:rFonts w:ascii="Courier New" w:hAnsi="Courier New" w:cs="Courier New" w:hint="default"/>
+      </w:rPr>
+    </w:lvl>
+    <w:lvl w:ilvl="5" w:tplc="04090005" w:tentative="1">
+      <w:start w:val="1"/>
+      <w:numFmt w:val="bullet"/>
+      <w:lvlText w:val=""/>
+      <w:lvlJc w:val="left"/>
+      <w:pPr>
+        <w:ind w:left="4244" w:hanging="360"/>
+      </w:pPr>
+      <w:rPr>
+        <w:rFonts w:ascii="Wingdings" w:hAnsi="Wingdings" w:hint="default"/>
+      </w:rPr>
+    </w:lvl>
+    <w:lvl w:ilvl="6" w:tplc="04090001" w:tentative="1">
+      <w:start w:val="1"/>
+      <w:numFmt w:val="bullet"/>
+      <w:lvlText w:val=""/>
+      <w:lvlJc w:val="left"/>
+      <w:pPr>
+        <w:ind w:left="4964" w:hanging="360"/>
+      </w:pPr>
+      <w:rPr>
+        <w:rFonts w:ascii="Symbol" w:hAnsi="Symbol" w:hint="default"/>
+      </w:rPr>
+    </w:lvl>
+    <w:lvl w:ilvl="7" w:tplc="04090003" w:tentative="1">
+      <w:start w:val="1"/>
+      <w:numFmt w:val="bullet"/>
+      <w:lvlText w:val="o"/>
+      <w:lvlJc w:val="left"/>
+      <w:pPr>
+        <w:ind w:left="5684" w:hanging="360"/>
+      </w:pPr>
+      <w:rPr>
+        <w:rFonts w:ascii="Courier New" w:hAnsi="Courier New" w:cs="Courier New" w:hint="default"/>
+      </w:rPr>
+    </w:lvl>
+    <w:lvl w:ilvl="8" w:tplc="04090005" w:tentative="1">
+      <w:start w:val="1"/>
+      <w:numFmt w:val="bullet"/>
+      <w:lvlText w:val=""/>
+      <w:lvlJc w:val="left"/>
+      <w:pPr>
+        <w:ind w:left="6404" w:hanging="360"/>
+      </w:pPr>
+      <w:rPr>
+        <w:rFonts w:ascii="Wingdings" w:hAnsi="Wingdings" w:hint="default"/>
+      </w:rPr>
+    </w:lvl>
+  </w:abstractNum>
+  <w:abstractNum w:abstractNumId="3" w15:restartNumberingAfterBreak="0">
     <w:nsid w:val="67BE2679"/>
     <w:multiLevelType w:val="hybridMultilevel"/>
     <w:tmpl w:val="BEC044C0"/>
@@ -6589,11 +10101,124 @@
       </w:rPr>
     </w:lvl>
   </w:abstractNum>
+  <w:abstractNum w:abstractNumId="4" w15:restartNumberingAfterBreak="0">
+    <w:nsid w:val="6E894EA6"/>
+    <w:multiLevelType w:val="hybridMultilevel"/>
+    <w:tmpl w:val="0DC21D86"/>
+    <w:lvl w:ilvl="0" w:tplc="0409000F">
+      <w:start w:val="1"/>
+      <w:numFmt w:val="decimal"/>
+      <w:lvlText w:val="%1."/>
+      <w:lvlJc w:val="left"/>
+      <w:pPr>
+        <w:tabs>
+          <w:tab w:val="num" w:pos="1440"/>
+        </w:tabs>
+        <w:ind w:left="1440" w:hanging="360"/>
+      </w:pPr>
+    </w:lvl>
+    <w:lvl w:ilvl="1" w:tplc="04090019" w:tentative="1">
+      <w:start w:val="1"/>
+      <w:numFmt w:val="lowerLetter"/>
+      <w:lvlText w:val="%2."/>
+      <w:lvlJc w:val="left"/>
+      <w:pPr>
+        <w:tabs>
+          <w:tab w:val="num" w:pos="2160"/>
+        </w:tabs>
+        <w:ind w:left="2160" w:hanging="360"/>
+      </w:pPr>
+    </w:lvl>
+    <w:lvl w:ilvl="2" w:tplc="0409001B" w:tentative="1">
+      <w:start w:val="1"/>
+      <w:numFmt w:val="lowerRoman"/>
+      <w:lvlText w:val="%3."/>
+      <w:lvlJc w:val="right"/>
+      <w:pPr>
+        <w:tabs>
+          <w:tab w:val="num" w:pos="2880"/>
+        </w:tabs>
+        <w:ind w:left="2880" w:hanging="180"/>
+      </w:pPr>
+    </w:lvl>
+    <w:lvl w:ilvl="3" w:tplc="0409000F" w:tentative="1">
+      <w:start w:val="1"/>
+      <w:numFmt w:val="decimal"/>
+      <w:lvlText w:val="%4."/>
+      <w:lvlJc w:val="left"/>
+      <w:pPr>
+        <w:tabs>
+          <w:tab w:val="num" w:pos="3600"/>
+        </w:tabs>
+        <w:ind w:left="3600" w:hanging="360"/>
+      </w:pPr>
+    </w:lvl>
+    <w:lvl w:ilvl="4" w:tplc="04090019" w:tentative="1">
+      <w:start w:val="1"/>
+      <w:numFmt w:val="lowerLetter"/>
+      <w:lvlText w:val="%5."/>
+      <w:lvlJc w:val="left"/>
+      <w:pPr>
+        <w:tabs>
+          <w:tab w:val="num" w:pos="4320"/>
+        </w:tabs>
+        <w:ind w:left="4320" w:hanging="360"/>
+      </w:pPr>
+    </w:lvl>
+    <w:lvl w:ilvl="5" w:tplc="0409001B" w:tentative="1">
+      <w:start w:val="1"/>
+      <w:numFmt w:val="lowerRoman"/>
+      <w:lvlText w:val="%6."/>
+      <w:lvlJc w:val="right"/>
+      <w:pPr>
+        <w:tabs>
+          <w:tab w:val="num" w:pos="5040"/>
+        </w:tabs>
+        <w:ind w:left="5040" w:hanging="180"/>
+      </w:pPr>
+    </w:lvl>
+    <w:lvl w:ilvl="6" w:tplc="0409000F" w:tentative="1">
+      <w:start w:val="1"/>
+      <w:numFmt w:val="decimal"/>
+      <w:lvlText w:val="%7."/>
+      <w:lvlJc w:val="left"/>
+      <w:pPr>
+        <w:tabs>
+          <w:tab w:val="num" w:pos="5760"/>
+        </w:tabs>
+        <w:ind w:left="5760" w:hanging="360"/>
+      </w:pPr>
+    </w:lvl>
+    <w:lvl w:ilvl="7" w:tplc="04090019" w:tentative="1">
+      <w:start w:val="1"/>
+      <w:numFmt w:val="lowerLetter"/>
+      <w:lvlText w:val="%8."/>
+      <w:lvlJc w:val="left"/>
+      <w:pPr>
+        <w:tabs>
+          <w:tab w:val="num" w:pos="6480"/>
+        </w:tabs>
+        <w:ind w:left="6480" w:hanging="360"/>
+      </w:pPr>
+    </w:lvl>
+    <w:lvl w:ilvl="8" w:tplc="0409001B" w:tentative="1">
+      <w:start w:val="1"/>
+      <w:numFmt w:val="lowerRoman"/>
+      <w:lvlText w:val="%9."/>
+      <w:lvlJc w:val="right"/>
+      <w:pPr>
+        <w:tabs>
+          <w:tab w:val="num" w:pos="7200"/>
+        </w:tabs>
+        <w:ind w:left="7200" w:hanging="180"/>
+      </w:pPr>
+    </w:lvl>
+  </w:abstractNum>
   <w:num w:numId="1">
     <w:abstractNumId w:val="0"/>
   </w:num>
   <w:num w:numId="2">
-    <w:abstractNumId w:val="2"/>
+    <w:abstractNumId w:val="3"/>
   </w:num>
   <w:num w:numId="3">
     <w:abstractNumId w:val="1"/>
@@ -6651,6 +10276,12 @@
     <w:lvlOverride w:ilvl="6"/>
     <w:lvlOverride w:ilvl="7"/>
     <w:lvlOverride w:ilvl="8"/>
+  </w:num>
+  <w:num w:numId="7">
+    <w:abstractNumId w:val="4"/>
+  </w:num>
+  <w:num w:numId="8">
+    <w:abstractNumId w:val="2"/>
   </w:num>
 </w:numbering>
 </file>

</xml_diff>